<commit_message>
partway through lecture 1
</commit_message>
<xml_diff>
--- a/notes.docx
+++ b/notes.docx
@@ -157,15 +157,7 @@
     <w:p/>
     <w:p>
       <w:r>
-        <w:t xml:space="preserve">- Butler, D. J., Burbank, V. K., &amp; Chisholm, J. S. (2011). **The frames behind the games: Player's perceptions of </w:t>
-      </w:r>
-      <w:proofErr w:type="gramStart"/>
-      <w:r>
-        <w:t>prisoners</w:t>
-      </w:r>
-      <w:proofErr w:type="gramEnd"/>
-      <w:r>
-        <w:t xml:space="preserve"> dilemma, chicken, dictator, and ultimatum games.** *The Journal of Socio-Economics, 40*(2), 103-114.</w:t>
+        <w:t>- Butler, D. J., Burbank, V. K., &amp; Chisholm, J. S. (2011). **The frames behind the games: Player's perceptions of prisoners dilemma, chicken, dictator, and ultimatum games.** *The Journal of Socio-Economics, 40*(2), 103-114.</w:t>
       </w:r>
     </w:p>
     <w:p/>
@@ -179,15 +171,7 @@
       </w:r>
       <w:proofErr w:type="spellEnd"/>
       <w:r>
-        <w:t xml:space="preserve">, J. (2012). **When does feeling moral </w:t>
-      </w:r>
-      <w:proofErr w:type="gramStart"/>
-      <w:r>
-        <w:t>actually make</w:t>
-      </w:r>
-      <w:proofErr w:type="gramEnd"/>
-      <w:r>
-        <w:t xml:space="preserve"> you a better person? Conceptual abstraction moderates whether past moral deeds motivate consistency or compensatory behavior.** *Personality and Social Psychology Bulletin, 38*(7), 907-919.</w:t>
+        <w:t>, J. (2012). **When does feeling moral actually make you a better person? Conceptual abstraction moderates whether past moral deeds motivate consistency or compensatory behavior.** *Personality and Social Psychology Bulletin, 38*(7), 907-919.</w:t>
       </w:r>
     </w:p>
     <w:p/>
@@ -472,7 +456,18 @@
       </w:r>
     </w:p>
     <w:p>
-      <w:r>
+      <w:pPr>
+        <w:jc w:val="center"/>
+        <w:rPr>
+          <w:b/>
+          <w:bCs/>
+        </w:rPr>
+      </w:pPr>
+      <w:r>
+        <w:rPr>
+          <w:b/>
+          <w:bCs/>
+        </w:rPr>
         <w:t>Removed from LECTURE 1</w:t>
       </w:r>
     </w:p>
@@ -521,6 +516,138 @@
     <w:p>
       <w:r>
         <w:t>- How do we persuade others to reconsider their stance on moral issues?</w:t>
+      </w:r>
+    </w:p>
+    <w:p/>
+    <w:p/>
+    <w:p>
+      <w:r>
+        <w:t>&gt;"Whereas conventions are determined by the social system in which they exist and constitute part of the definition of the social system, the moral domain refers to **prescriptive judgments of justice, rights, and welfare pertaining to how people ought to relate to each other.**"</w:t>
+      </w:r>
+    </w:p>
+    <w:p>
+      <w:r>
+        <w:t>-</w:t>
+      </w:r>
+      <w:proofErr w:type="spellStart"/>
+      <w:r>
+        <w:t>Turie</w:t>
+      </w:r>
+      <w:r>
+        <w:t>l</w:t>
+      </w:r>
+      <w:proofErr w:type="spellEnd"/>
+    </w:p>
+    <w:p/>
+    <w:p>
+      <w:r>
+        <w:t># Descriptive definitions of morality</w:t>
+      </w:r>
+    </w:p>
+    <w:p/>
+    <w:p>
+      <w:r>
+        <w:t>.left-column-big[- Many psychologists take **functionalist** approaches to defining morality, meaning they ask "what is the *function* of moral rules"?</w:t>
+      </w:r>
+    </w:p>
+    <w:p/>
+    <w:p>
+      <w:r>
+        <w:t>&gt;"Morality is a set of psychological adaptations that allow otherwise selfish individuals to reap the benefits of cooperation."</w:t>
+      </w:r>
+    </w:p>
+    <w:p/>
+    <w:p>
+      <w:r>
+        <w:t>.right[-Joshua Greene, 2013]]</w:t>
+      </w:r>
+    </w:p>
+    <w:p/>
+    <w:p>
+      <w:r>
+        <w:t>.right-column-small[![](images/Greene.jpeg)]</w:t>
+      </w:r>
+    </w:p>
+    <w:p>
+      <w:pPr>
+        <w:pBdr>
+          <w:bottom w:val="single" w:sz="6" w:space="1" w:color="auto"/>
+        </w:pBdr>
+      </w:pPr>
+    </w:p>
+    <w:p/>
+    <w:p/>
+    <w:p>
+      <w:r>
+        <w:t>**.large[Consider the following scenarios...]**</w:t>
+      </w:r>
+    </w:p>
+    <w:p/>
+    <w:p/>
+    <w:p>
+      <w:r>
+        <w:t>A family's dog was killed by a car in front of their house.</w:t>
+      </w:r>
+    </w:p>
+    <w:p>
+      <w:r>
+        <w:t>They had heard that dog meat was delicious, so they cut up</w:t>
+      </w:r>
+    </w:p>
+    <w:p>
+      <w:r>
+        <w:t>the dog's body and cooked it and ate it for dinner. Nobody</w:t>
+      </w:r>
+    </w:p>
+    <w:p>
+      <w:r>
+        <w:t xml:space="preserve">saw them do this. </w:t>
+      </w:r>
+    </w:p>
+    <w:p/>
+    <w:p>
+      <w:r>
+        <w:t>A woman is dying, and on her deathbed she asked her son to promise that he would visit her grave every week. But after the mother died, the son didn't keep his promise, because he was very busy.</w:t>
+      </w:r>
+    </w:p>
+    <w:p/>
+    <w:p>
+      <w:r>
+        <w:t>A brother and sister like to kiss each other on the mouth. When nobody is around, they find a secret hiding place and kiss each other on the mouth, passionately.</w:t>
+      </w:r>
+    </w:p>
+    <w:p/>
+    <w:p>
+      <w:r>
+        <w:t xml:space="preserve">Answer the follow questions: </w:t>
+      </w:r>
+    </w:p>
+    <w:p>
+      <w:r>
+        <w:t>1. Are these actions morally wrong?</w:t>
+      </w:r>
+    </w:p>
+    <w:p>
+      <w:r>
+        <w:t>2. Why or why not?</w:t>
+      </w:r>
+    </w:p>
+    <w:p/>
+    <w:p>
+      <w:r>
+        <w:t>???</w:t>
+      </w:r>
+    </w:p>
+    <w:p/>
+    <w:p>
+      <w:r>
+        <w:t>A woman is cleaning out her closet, and she finds her old American flag. She doesn't want the flag anymore, so she cuts it up into pieces and uses the rags to clean her bathroom.</w:t>
+      </w:r>
+    </w:p>
+    <w:p/>
+    <w:p>
+      <w:r>
+        <w:t>A man goes to the supermarket once a week and buys a chicken. But before cooking the chicken, he has sexual intercourse with it. Then he cooks it and eats it.</w:t>
       </w:r>
     </w:p>
     <w:sectPr>
@@ -531,6 +658,56 @@
     </w:sectPr>
   </w:body>
 </w:document>
+</file>
+
+<file path=word/endnotes.xml><?xml version="1.0" encoding="utf-8"?>
+<w:endnotes xmlns:wpc="http://schemas.microsoft.com/office/word/2010/wordprocessingCanvas" xmlns:cx="http://schemas.microsoft.com/office/drawing/2014/chartex" xmlns:cx1="http://schemas.microsoft.com/office/drawing/2015/9/8/chartex" xmlns:cx2="http://schemas.microsoft.com/office/drawing/2015/10/21/chartex" xmlns:cx3="http://schemas.microsoft.com/office/drawing/2016/5/9/chartex" xmlns:cx4="http://schemas.microsoft.com/office/drawing/2016/5/10/chartex" xmlns:cx5="http://schemas.microsoft.com/office/drawing/2016/5/11/chartex" xmlns:cx6="http://schemas.microsoft.com/office/drawing/2016/5/12/chartex" xmlns:cx7="http://schemas.microsoft.com/office/drawing/2016/5/13/chartex" xmlns:cx8="http://schemas.microsoft.com/office/drawing/2016/5/14/chartex" xmlns:mc="http://schemas.openxmlformats.org/markup-compatibility/2006" xmlns:aink="http://schemas.microsoft.com/office/drawing/2016/ink" xmlns:am3d="http://schemas.microsoft.com/office/drawing/2017/model3d" xmlns:o="urn:schemas-microsoft-com:office:office" xmlns:r="http://schemas.openxmlformats.org/officeDocument/2006/relationships" xmlns:m="http://schemas.openxmlformats.org/officeDocument/2006/math" xmlns:v="urn:schemas-microsoft-com:vml" xmlns:wp14="http://schemas.microsoft.com/office/word/2010/wordprocessingDrawing" xmlns:wp="http://schemas.openxmlformats.org/drawingml/2006/wordprocessingDrawing" xmlns:w10="urn:schemas-microsoft-com:office:word" xmlns:w="http://schemas.openxmlformats.org/wordprocessingml/2006/main" xmlns:w14="http://schemas.microsoft.com/office/word/2010/wordml" xmlns:w15="http://schemas.microsoft.com/office/word/2012/wordml" xmlns:w16cex="http://schemas.microsoft.com/office/word/2018/wordml/cex" xmlns:w16cid="http://schemas.microsoft.com/office/word/2016/wordml/cid" xmlns:w16="http://schemas.microsoft.com/office/word/2018/wordml" xmlns:w16se="http://schemas.microsoft.com/office/word/2015/wordml/symex" xmlns:wpg="http://schemas.microsoft.com/office/word/2010/wordprocessingGroup" xmlns:wpi="http://schemas.microsoft.com/office/word/2010/wordprocessingInk" xmlns:wne="http://schemas.microsoft.com/office/word/2006/wordml" xmlns:wps="http://schemas.microsoft.com/office/word/2010/wordprocessingShape" mc:Ignorable="w14 w15 w16se w16cid w16 w16cex wp14">
+  <w:endnote w:type="separator" w:id="-1">
+    <w:p>
+      <w:pPr>
+        <w:spacing w:after="0" w:line="240" w:lineRule="auto"/>
+      </w:pPr>
+      <w:r>
+        <w:separator/>
+      </w:r>
+    </w:p>
+  </w:endnote>
+  <w:endnote w:type="continuationSeparator" w:id="0">
+    <w:p>
+      <w:pPr>
+        <w:spacing w:after="0" w:line="240" w:lineRule="auto"/>
+      </w:pPr>
+      <w:r>
+        <w:continuationSeparator/>
+      </w:r>
+    </w:p>
+  </w:endnote>
+</w:endnotes>
+</file>
+
+<file path=word/footnotes.xml><?xml version="1.0" encoding="utf-8"?>
+<w:footnotes xmlns:wpc="http://schemas.microsoft.com/office/word/2010/wordprocessingCanvas" xmlns:cx="http://schemas.microsoft.com/office/drawing/2014/chartex" xmlns:cx1="http://schemas.microsoft.com/office/drawing/2015/9/8/chartex" xmlns:cx2="http://schemas.microsoft.com/office/drawing/2015/10/21/chartex" xmlns:cx3="http://schemas.microsoft.com/office/drawing/2016/5/9/chartex" xmlns:cx4="http://schemas.microsoft.com/office/drawing/2016/5/10/chartex" xmlns:cx5="http://schemas.microsoft.com/office/drawing/2016/5/11/chartex" xmlns:cx6="http://schemas.microsoft.com/office/drawing/2016/5/12/chartex" xmlns:cx7="http://schemas.microsoft.com/office/drawing/2016/5/13/chartex" xmlns:cx8="http://schemas.microsoft.com/office/drawing/2016/5/14/chartex" xmlns:mc="http://schemas.openxmlformats.org/markup-compatibility/2006" xmlns:aink="http://schemas.microsoft.com/office/drawing/2016/ink" xmlns:am3d="http://schemas.microsoft.com/office/drawing/2017/model3d" xmlns:o="urn:schemas-microsoft-com:office:office" xmlns:r="http://schemas.openxmlformats.org/officeDocument/2006/relationships" xmlns:m="http://schemas.openxmlformats.org/officeDocument/2006/math" xmlns:v="urn:schemas-microsoft-com:vml" xmlns:wp14="http://schemas.microsoft.com/office/word/2010/wordprocessingDrawing" xmlns:wp="http://schemas.openxmlformats.org/drawingml/2006/wordprocessingDrawing" xmlns:w10="urn:schemas-microsoft-com:office:word" xmlns:w="http://schemas.openxmlformats.org/wordprocessingml/2006/main" xmlns:w14="http://schemas.microsoft.com/office/word/2010/wordml" xmlns:w15="http://schemas.microsoft.com/office/word/2012/wordml" xmlns:w16cex="http://schemas.microsoft.com/office/word/2018/wordml/cex" xmlns:w16cid="http://schemas.microsoft.com/office/word/2016/wordml/cid" xmlns:w16="http://schemas.microsoft.com/office/word/2018/wordml" xmlns:w16se="http://schemas.microsoft.com/office/word/2015/wordml/symex" xmlns:wpg="http://schemas.microsoft.com/office/word/2010/wordprocessingGroup" xmlns:wpi="http://schemas.microsoft.com/office/word/2010/wordprocessingInk" xmlns:wne="http://schemas.microsoft.com/office/word/2006/wordml" xmlns:wps="http://schemas.microsoft.com/office/word/2010/wordprocessingShape" mc:Ignorable="w14 w15 w16se w16cid w16 w16cex wp14">
+  <w:footnote w:type="separator" w:id="-1">
+    <w:p>
+      <w:pPr>
+        <w:spacing w:after="0" w:line="240" w:lineRule="auto"/>
+      </w:pPr>
+      <w:r>
+        <w:separator/>
+      </w:r>
+    </w:p>
+  </w:footnote>
+  <w:footnote w:type="continuationSeparator" w:id="0">
+    <w:p>
+      <w:pPr>
+        <w:spacing w:after="0" w:line="240" w:lineRule="auto"/>
+      </w:pPr>
+      <w:r>
+        <w:continuationSeparator/>
+      </w:r>
+    </w:p>
+  </w:footnote>
+</w:footnotes>
 </file>
 
 <file path=word/styles.xml><?xml version="1.0" encoding="utf-8"?>
@@ -959,6 +1136,50 @@
     <w:semiHidden/>
     <w:unhideWhenUsed/>
   </w:style>
+  <w:style w:type="paragraph" w:styleId="Header">
+    <w:name w:val="header"/>
+    <w:basedOn w:val="Normal"/>
+    <w:link w:val="HeaderChar"/>
+    <w:uiPriority w:val="99"/>
+    <w:unhideWhenUsed/>
+    <w:rsid w:val="00973543"/>
+    <w:pPr>
+      <w:tabs>
+        <w:tab w:val="center" w:pos="4680"/>
+        <w:tab w:val="right" w:pos="9360"/>
+      </w:tabs>
+      <w:spacing w:after="0" w:line="240" w:lineRule="auto"/>
+    </w:pPr>
+  </w:style>
+  <w:style w:type="character" w:customStyle="1" w:styleId="HeaderChar">
+    <w:name w:val="Header Char"/>
+    <w:basedOn w:val="DefaultParagraphFont"/>
+    <w:link w:val="Header"/>
+    <w:uiPriority w:val="99"/>
+    <w:rsid w:val="00973543"/>
+  </w:style>
+  <w:style w:type="paragraph" w:styleId="Footer">
+    <w:name w:val="footer"/>
+    <w:basedOn w:val="Normal"/>
+    <w:link w:val="FooterChar"/>
+    <w:uiPriority w:val="99"/>
+    <w:unhideWhenUsed/>
+    <w:rsid w:val="00973543"/>
+    <w:pPr>
+      <w:tabs>
+        <w:tab w:val="center" w:pos="4680"/>
+        <w:tab w:val="right" w:pos="9360"/>
+      </w:tabs>
+      <w:spacing w:after="0" w:line="240" w:lineRule="auto"/>
+    </w:pPr>
+  </w:style>
+  <w:style w:type="character" w:customStyle="1" w:styleId="FooterChar">
+    <w:name w:val="Footer Char"/>
+    <w:basedOn w:val="DefaultParagraphFont"/>
+    <w:link w:val="Footer"/>
+    <w:uiPriority w:val="99"/>
+    <w:rsid w:val="00973543"/>
+  </w:style>
 </w:styles>
 </file>
 

</xml_diff>

<commit_message>
minor edits to week 2 lecture
</commit_message>
<xml_diff>
--- a/notes.docx
+++ b/notes.docx
@@ -461,7 +461,23 @@
     </w:p>
     <w:p>
       <w:r>
-        <w:t>- Aktaş, B., Yilmaz, O., &amp; Bahçekapili, H. G. (2017). **Moral pluralism on the trolley tracks: Different normative principles are used for different reasons in justifying moral judgments.** *Judgment and Decision Making.*</w:t>
+        <w:t xml:space="preserve">- </w:t>
+      </w:r>
+      <w:proofErr w:type="spellStart"/>
+      <w:r>
+        <w:t>Aktaş</w:t>
+      </w:r>
+      <w:proofErr w:type="spellEnd"/>
+      <w:r>
+        <w:t xml:space="preserve">, B., Yilmaz, O., &amp; </w:t>
+      </w:r>
+      <w:proofErr w:type="spellStart"/>
+      <w:r>
+        <w:t>Bahçekapili</w:t>
+      </w:r>
+      <w:proofErr w:type="spellEnd"/>
+      <w:r>
+        <w:t>, H. G. (2017). **Moral pluralism on the trolley tracks: Different normative principles are used for different reasons in justifying moral judgments.** *Judgment and Decision Making.*</w:t>
       </w:r>
     </w:p>
     <w:p>
@@ -471,17 +487,65 @@
     </w:p>
     <w:p>
       <w:r>
-        <w:t>- An, S., &amp; Trafimow, D. (2014). **Affect and morality: a cross-cultural examination of moral attribution.** *Journal of Cross-Cultural Psychology, 45*(3), 417-430.</w:t>
-      </w:r>
-    </w:p>
-    <w:p>
-      <w:r>
-        <w:t>- Bandura, A., Barbaranelli, C., Caprara, G. V., &amp; Pastorelli, C. (1996). **Mechanisms of moral disengagement in the exercise of moral agency.** *Journal of personality and social psychology, 71*(2), 364.</w:t>
-      </w:r>
-    </w:p>
-    <w:p>
-      <w:r>
-        <w:t>- Bastian, B., Jetten, J., &amp; Fasoli, F. (2011). **Cleansing the soul by hurting the flesh: The guilt-reducing effect of pain.** *Psychological science, 22*(3), 334.</w:t>
+        <w:t xml:space="preserve">- An, S., &amp; </w:t>
+      </w:r>
+      <w:proofErr w:type="spellStart"/>
+      <w:r>
+        <w:t>Trafimow</w:t>
+      </w:r>
+      <w:proofErr w:type="spellEnd"/>
+      <w:r>
+        <w:t>, D. (2014). **Affect and morality: a cross-cultural examination of moral attribution.** *Journal of Cross-Cultural Psychology, 45*(3), 417-430.</w:t>
+      </w:r>
+    </w:p>
+    <w:p>
+      <w:r>
+        <w:t xml:space="preserve">- Bandura, A., </w:t>
+      </w:r>
+      <w:proofErr w:type="spellStart"/>
+      <w:r>
+        <w:t>Barbaranelli</w:t>
+      </w:r>
+      <w:proofErr w:type="spellEnd"/>
+      <w:r>
+        <w:t xml:space="preserve">, C., </w:t>
+      </w:r>
+      <w:proofErr w:type="spellStart"/>
+      <w:r>
+        <w:t>Caprara</w:t>
+      </w:r>
+      <w:proofErr w:type="spellEnd"/>
+      <w:r>
+        <w:t xml:space="preserve">, G. V., &amp; </w:t>
+      </w:r>
+      <w:proofErr w:type="spellStart"/>
+      <w:r>
+        <w:t>Pastorelli</w:t>
+      </w:r>
+      <w:proofErr w:type="spellEnd"/>
+      <w:r>
+        <w:t>, C. (1996). **Mechanisms of moral disengagement in the exercise of moral agency.** *Journal of personality and social psychology, 71*(2), 364.</w:t>
+      </w:r>
+    </w:p>
+    <w:p>
+      <w:r>
+        <w:t xml:space="preserve">- Bastian, B., </w:t>
+      </w:r>
+      <w:proofErr w:type="spellStart"/>
+      <w:r>
+        <w:t>Jetten</w:t>
+      </w:r>
+      <w:proofErr w:type="spellEnd"/>
+      <w:r>
+        <w:t xml:space="preserve">, J., &amp; </w:t>
+      </w:r>
+      <w:proofErr w:type="spellStart"/>
+      <w:r>
+        <w:t>Fasoli</w:t>
+      </w:r>
+      <w:proofErr w:type="spellEnd"/>
+      <w:r>
+        <w:t>, F. (2011). **Cleansing the soul by hurting the flesh: The guilt-reducing effect of pain.** *Psychological science, 22*(3), 334.</w:t>
       </w:r>
     </w:p>
     <w:p>
@@ -496,17 +560,57 @@
     </w:p>
     <w:p>
       <w:r>
-        <w:t>- Butler, D. J., Burbank, V. K., &amp; Chisholm, J. S. (2011). **The frames behind the games: Player's perceptions of prisoners dilemma, chicken, dictator, and ultimatum games.** *The Journal of Socio-Economics, 40*(2), 103-114.</w:t>
-      </w:r>
-    </w:p>
-    <w:p>
-      <w:r>
-        <w:t>- Conway, P., &amp; Peetz, J. (2012). **When does feeling moral actually make you a better person? Conceptual abstraction moderates whether past moral deeds motivate consistency or compensatory behavior.** *Personality and Social Psychology Bulletin, 38*(7), 907-919.</w:t>
-      </w:r>
-    </w:p>
-    <w:p>
-      <w:r>
-        <w:t>- Cronin, T., Reysen, S., &amp; Branscombe, N. R. (2012). **Wal-Mart's conscientious objectors: Perceived illegitimacy, moral anger, and retaliatory consumer behavior.** *Basic and Applied Social Psychology, 34*(4), 322-335.</w:t>
+        <w:t xml:space="preserve">- Butler, D. J., Burbank, V. K., &amp; Chisholm, J. S. (2011). **The frames behind the games: Player's perceptions of </w:t>
+      </w:r>
+      <w:proofErr w:type="gramStart"/>
+      <w:r>
+        <w:t>prisoners</w:t>
+      </w:r>
+      <w:proofErr w:type="gramEnd"/>
+      <w:r>
+        <w:t xml:space="preserve"> dilemma, chicken, dictator, and ultimatum games.** *The Journal of Socio-Economics, 40*(2), 103-114.</w:t>
+      </w:r>
+    </w:p>
+    <w:p>
+      <w:r>
+        <w:t xml:space="preserve">- Conway, P., &amp; </w:t>
+      </w:r>
+      <w:proofErr w:type="spellStart"/>
+      <w:r>
+        <w:t>Peetz</w:t>
+      </w:r>
+      <w:proofErr w:type="spellEnd"/>
+      <w:r>
+        <w:t xml:space="preserve">, J. (2012). **When does feeling moral </w:t>
+      </w:r>
+      <w:proofErr w:type="gramStart"/>
+      <w:r>
+        <w:t>actually make</w:t>
+      </w:r>
+      <w:proofErr w:type="gramEnd"/>
+      <w:r>
+        <w:t xml:space="preserve"> you a better person? Conceptual abstraction moderates whether past moral deeds motivate consistency or compensatory behavior.** *Personality and Social Psychology Bulletin, 38*(7), 907-919.</w:t>
+      </w:r>
+    </w:p>
+    <w:p>
+      <w:r>
+        <w:t xml:space="preserve">- Cronin, T., </w:t>
+      </w:r>
+      <w:proofErr w:type="spellStart"/>
+      <w:r>
+        <w:t>Reysen</w:t>
+      </w:r>
+      <w:proofErr w:type="spellEnd"/>
+      <w:r>
+        <w:t xml:space="preserve">, S., &amp; </w:t>
+      </w:r>
+      <w:proofErr w:type="spellStart"/>
+      <w:r>
+        <w:t>Branscombe</w:t>
+      </w:r>
+      <w:proofErr w:type="spellEnd"/>
+      <w:r>
+        <w:t>, N. R. (2012). **Wal-Mart's conscientious objectors: Perceived illegitimacy, moral anger, and retaliatory consumer behavior.** *Basic and Applied Social Psychology, 34*(4), 322-335.</w:t>
       </w:r>
     </w:p>
     <w:p>
@@ -516,7 +620,15 @@
     </w:p>
     <w:p>
       <w:r>
-        <w:t>- Fehr, E., &amp; Gächter, S. (2002). **Altruistic punishment in humans.** *Nature, 415*(6868), 137-140.</w:t>
+        <w:t xml:space="preserve">- Fehr, E., &amp; </w:t>
+      </w:r>
+      <w:proofErr w:type="spellStart"/>
+      <w:r>
+        <w:t>Gächter</w:t>
+      </w:r>
+      <w:proofErr w:type="spellEnd"/>
+      <w:r>
+        <w:t>, S. (2002). **Altruistic punishment in humans.** *Nature, 415*(6868), 137-140.</w:t>
       </w:r>
     </w:p>
     <w:p>
@@ -526,7 +638,15 @@
     </w:p>
     <w:p>
       <w:r>
-        <w:t>- Graham, J., Haidt, J., &amp; Nosek, B. A. (2009). **Liberals and conservatives rely on different sets of moral foundations.** *Journal of personality and social psychology, 96*(5), 1029.</w:t>
+        <w:t xml:space="preserve">- Graham, J., Haidt, J., &amp; </w:t>
+      </w:r>
+      <w:proofErr w:type="spellStart"/>
+      <w:r>
+        <w:t>Nosek</w:t>
+      </w:r>
+      <w:proofErr w:type="spellEnd"/>
+      <w:r>
+        <w:t>, B. A. (2009). **Liberals and conservatives rely on different sets of moral foundations.** *Journal of personality and social psychology, 96*(5), 1029.</w:t>
       </w:r>
     </w:p>
     <w:p>
@@ -536,7 +656,15 @@
     </w:p>
     <w:p>
       <w:r>
-        <w:t>- Greene, J. D., Cushman, F. A., Stewart, L. E., Lowenberg, K., Nystrom, L. E., &amp; Cohen, J. D. (2009). **Pushing moral buttons: The interaction between personal force and intention in moral judgment.** *Cognition, 111*(3), 364-371.</w:t>
+        <w:t xml:space="preserve">- Greene, J. D., Cushman, F. A., Stewart, L. E., </w:t>
+      </w:r>
+      <w:proofErr w:type="spellStart"/>
+      <w:r>
+        <w:t>Lowenberg</w:t>
+      </w:r>
+      <w:proofErr w:type="spellEnd"/>
+      <w:r>
+        <w:t>, K., Nystrom, L. E., &amp; Cohen, J. D. (2009). **Pushing moral buttons: The interaction between personal force and intention in moral judgment.** *Cognition, 111*(3), 364-371.</w:t>
       </w:r>
     </w:p>
     <w:p>
@@ -566,17 +694,41 @@
     </w:p>
     <w:p>
       <w:r>
-        <w:t>- Miller, J. G., Bersoff, D. M., &amp; Harwood, R. L. (1990). **Perceptions of social responsibilities in India and in the United States: Moral imperatives or personal decisions?** *Journal of personality and social psychology, 58*(1), 33.</w:t>
-      </w:r>
-    </w:p>
-    <w:p>
-      <w:r>
-        <w:t>- Monin, B., &amp; Miller, D. T. (2001). **Moral credentials and the expression of prejudice.** *Journal of personality and social psychology, 81*(1), 33.</w:t>
-      </w:r>
-    </w:p>
-    <w:p>
-      <w:r>
-        <w:t>- Mazar, N., Amir, O., &amp; Ariely, D. (2008). **The dishonesty of honest people: A theory of self-concept maintenance.** *Journal of marketing research, 45*(6), 633-644.</w:t>
+        <w:t xml:space="preserve">- Miller, J. G., </w:t>
+      </w:r>
+      <w:proofErr w:type="spellStart"/>
+      <w:r>
+        <w:t>Bersoff</w:t>
+      </w:r>
+      <w:proofErr w:type="spellEnd"/>
+      <w:r>
+        <w:t>, D. M., &amp; Harwood, R. L. (1990). **Perceptions of social responsibilities in India and in the United States: Moral imperatives or personal decisions?** *Journal of personality and social psychology, 58*(1), 33.</w:t>
+      </w:r>
+    </w:p>
+    <w:p>
+      <w:r>
+        <w:t xml:space="preserve">- </w:t>
+      </w:r>
+      <w:proofErr w:type="spellStart"/>
+      <w:r>
+        <w:t>Monin</w:t>
+      </w:r>
+      <w:proofErr w:type="spellEnd"/>
+      <w:r>
+        <w:t>, B., &amp; Miller, D. T. (2001). **Moral credentials and the expression of prejudice.** *Journal of personality and social psychology, 81*(1), 33.</w:t>
+      </w:r>
+    </w:p>
+    <w:p>
+      <w:r>
+        <w:t xml:space="preserve">- Mazar, N., Amir, O., &amp; </w:t>
+      </w:r>
+      <w:proofErr w:type="spellStart"/>
+      <w:r>
+        <w:t>Ariely</w:t>
+      </w:r>
+      <w:proofErr w:type="spellEnd"/>
+      <w:r>
+        <w:t>, D. (2008). **The dishonesty of honest people: A theory of self-concept maintenance.** *Journal of marketing research, 45*(6), 633-644.</w:t>
       </w:r>
     </w:p>
     <w:p>
@@ -591,7 +743,15 @@
     </w:p>
     <w:p>
       <w:r>
-        <w:t>- Sonnentag, T. L., &amp; McDaniel, B. L. (2013). **Doing the right thing in the face of social pressure: Moral rebels and their role models have heightened levels of moral trait integration.** *Self and Identity, 12*(4), 432-446.</w:t>
+        <w:t xml:space="preserve">- </w:t>
+      </w:r>
+      <w:proofErr w:type="spellStart"/>
+      <w:r>
+        <w:t>Sonnentag</w:t>
+      </w:r>
+      <w:proofErr w:type="spellEnd"/>
+      <w:r>
+        <w:t>, T. L., &amp; McDaniel, B. L. (2013). **Doing the right thing in the face of social pressure: Moral rebels and their role models have heightened levels of moral trait integration.** *Self and Identity, 12*(4), 432-446.</w:t>
       </w:r>
     </w:p>
     <w:p>
@@ -601,12 +761,36 @@
     </w:p>
     <w:p>
       <w:r>
-        <w:t>- Schnall, S., Haidt, J., Clore, G. L., &amp; Jordan, A. H. (2008). **Disgust as embodied moral judgment.** *Personality and social psychology bulletin, 34*(8), 1096-1109.</w:t>
-      </w:r>
-    </w:p>
-    <w:p>
-      <w:r>
-        <w:t>- Shariff, A. F., &amp; Norenzayan, A. (2007). **God is watching you: Priming God concepts increases prosocial behavior in an anonymous economic game.** *Psychological science, 18*(9), 803-809.</w:t>
+        <w:t xml:space="preserve">- </w:t>
+      </w:r>
+      <w:proofErr w:type="spellStart"/>
+      <w:r>
+        <w:t>Schnall</w:t>
+      </w:r>
+      <w:proofErr w:type="spellEnd"/>
+      <w:r>
+        <w:t xml:space="preserve">, S., Haidt, J., </w:t>
+      </w:r>
+      <w:proofErr w:type="spellStart"/>
+      <w:r>
+        <w:t>Clore</w:t>
+      </w:r>
+      <w:proofErr w:type="spellEnd"/>
+      <w:r>
+        <w:t>, G. L., &amp; Jordan, A. H. (2008). **Disgust as embodied moral judgment.** *Personality and social psychology bulletin, 34*(8), 1096-1109.</w:t>
+      </w:r>
+    </w:p>
+    <w:p>
+      <w:r>
+        <w:t xml:space="preserve">- Shariff, A. F., &amp; </w:t>
+      </w:r>
+      <w:proofErr w:type="spellStart"/>
+      <w:r>
+        <w:t>Norenzayan</w:t>
+      </w:r>
+      <w:proofErr w:type="spellEnd"/>
+      <w:r>
+        <w:t>, A. (2007). **God is watching you: Priming God concepts increases prosocial behavior in an anonymous economic game.** *Psychological science, 18*(9), 803-809.</w:t>
       </w:r>
     </w:p>
     <w:p>
@@ -621,13 +805,37 @@
     </w:p>
     <w:p>
       <w:r>
-        <w:t>- Uhlmann, E. L., Pizarro, D. A., &amp; Diermeier, D. (2015). **A person-centered approach to moral judgment.** *Perspectives on Psychological Science, 10*(1), 72-81.</w:t>
-      </w:r>
-    </w:p>
-    <w:p/>
-    <w:p>
-      <w:r>
-        <w:t>- Valdesolo, P., &amp; DeSteno, D. (2008). **The duality of virtue: Deconstructing the moral hypocrite.** *Journal of Experimental Social Psychology, 44*(5), 1334-1338.</w:t>
+        <w:t xml:space="preserve">- Uhlmann, E. L., Pizarro, D. A., &amp; </w:t>
+      </w:r>
+      <w:proofErr w:type="spellStart"/>
+      <w:r>
+        <w:t>Diermeier</w:t>
+      </w:r>
+      <w:proofErr w:type="spellEnd"/>
+      <w:r>
+        <w:t>, D. (2015). **A person-centered approach to moral judgment.** *Perspectives on Psychological Science, 10*(1), 72-81.</w:t>
+      </w:r>
+    </w:p>
+    <w:p/>
+    <w:p>
+      <w:r>
+        <w:t xml:space="preserve">- </w:t>
+      </w:r>
+      <w:proofErr w:type="spellStart"/>
+      <w:r>
+        <w:t>Valdesolo</w:t>
+      </w:r>
+      <w:proofErr w:type="spellEnd"/>
+      <w:r>
+        <w:t xml:space="preserve">, P., &amp; </w:t>
+      </w:r>
+      <w:proofErr w:type="spellStart"/>
+      <w:r>
+        <w:t>DeSteno</w:t>
+      </w:r>
+      <w:proofErr w:type="spellEnd"/>
+      <w:r>
+        <w:t>, D. (2008). **The duality of virtue: Deconstructing the moral hypocrite.** *Journal of Experimental Social Psychology, 44*(5), 1334-1338.</w:t>
       </w:r>
     </w:p>
     <w:p>
@@ -696,8 +904,13 @@
       </w:r>
     </w:p>
     <w:p>
-      <w:r>
-        <w:t>Turiel Quote</w:t>
+      <w:proofErr w:type="spellStart"/>
+      <w:r>
+        <w:t>Turiel</w:t>
+      </w:r>
+      <w:proofErr w:type="spellEnd"/>
+      <w:r>
+        <w:t xml:space="preserve"> Quote</w:t>
       </w:r>
     </w:p>
     <w:p>
@@ -707,11 +920,16 @@
     </w:p>
     <w:p>
       <w:r>
-        <w:t>-Turie</w:t>
+        <w:t>-</w:t>
+      </w:r>
+      <w:proofErr w:type="spellStart"/>
+      <w:r>
+        <w:t>Turie</w:t>
       </w:r>
       <w:r>
         <w:t>l</w:t>
       </w:r>
+      <w:proofErr w:type="spellEnd"/>
     </w:p>
     <w:p/>
     <w:p>
@@ -721,7 +939,15 @@
     </w:p>
     <w:p>
       <w:r>
-        <w:t>.left-column-big[- Many psychologists take **functionalist** approaches to defining morality, meaning they ask "what is the *function* of moral rules"?</w:t>
+        <w:t xml:space="preserve">.left-column-big[- Many psychologists take **functionalist** approaches to defining morality, meaning they </w:t>
+      </w:r>
+      <w:proofErr w:type="gramStart"/>
+      <w:r>
+        <w:t>ask</w:t>
+      </w:r>
+      <w:proofErr w:type="gramEnd"/>
+      <w:r>
+        <w:t xml:space="preserve"> "what is the *function* of moral rules"?</w:t>
       </w:r>
     </w:p>
     <w:p>
@@ -778,7 +1004,23 @@
     <w:p/>
     <w:p>
       <w:r>
-        <w:t>A woman is dying, and on her deathbed she asked her son to promise that he would visit her grave every week. But after the mother died, the son didn't keep his promise, because he was very busy.</w:t>
+        <w:t xml:space="preserve">A woman is dying, and on her </w:t>
+      </w:r>
+      <w:proofErr w:type="gramStart"/>
+      <w:r>
+        <w:t>deathbed</w:t>
+      </w:r>
+      <w:proofErr w:type="gramEnd"/>
+      <w:r>
+        <w:t xml:space="preserve"> she asked her son to promise that he would visit her grave every week. But after the mother died, the son </w:t>
+      </w:r>
+      <w:proofErr w:type="gramStart"/>
+      <w:r>
+        <w:t>didn't</w:t>
+      </w:r>
+      <w:proofErr w:type="gramEnd"/>
+      <w:r>
+        <w:t xml:space="preserve"> keep his promise, because he was very busy.</w:t>
       </w:r>
     </w:p>
     <w:p/>
@@ -812,7 +1054,15 @@
     <w:p/>
     <w:p>
       <w:r>
-        <w:t>A woman is cleaning out her closet, and she finds her old American flag. She doesn't want the flag anymore, so she cuts it up into pieces and uses the rags to clean her bathroom.</w:t>
+        <w:t xml:space="preserve">A woman is cleaning out her closet, and she finds her old American flag. She </w:t>
+      </w:r>
+      <w:proofErr w:type="gramStart"/>
+      <w:r>
+        <w:t>doesn't</w:t>
+      </w:r>
+      <w:proofErr w:type="gramEnd"/>
+      <w:r>
+        <w:t xml:space="preserve"> want the flag anymore, so she cuts it up into pieces and uses the rags to clean her bathroom.</w:t>
       </w:r>
     </w:p>
     <w:p/>
@@ -853,7 +1103,31 @@
     </w:p>
     <w:p>
       <w:r>
-        <w:t>Chadwick, Bromgard, Bromgard, &amp; Trafimow, 2006</w:t>
+        <w:t xml:space="preserve">Chadwick, </w:t>
+      </w:r>
+      <w:proofErr w:type="spellStart"/>
+      <w:r>
+        <w:t>Bromgard</w:t>
+      </w:r>
+      <w:proofErr w:type="spellEnd"/>
+      <w:r>
+        <w:t xml:space="preserve">, </w:t>
+      </w:r>
+      <w:proofErr w:type="spellStart"/>
+      <w:r>
+        <w:t>Bromgard</w:t>
+      </w:r>
+      <w:proofErr w:type="spellEnd"/>
+      <w:r>
+        <w:t xml:space="preserve">, &amp; </w:t>
+      </w:r>
+      <w:proofErr w:type="spellStart"/>
+      <w:r>
+        <w:t>Trafimow</w:t>
+      </w:r>
+      <w:proofErr w:type="spellEnd"/>
+      <w:r>
+        <w:t>, 2006</w:t>
       </w:r>
     </w:p>
     <w:p>
@@ -885,7 +1159,15 @@
     </w:p>
     <w:p>
       <w:r>
-        <w:t>40 helping a friend who is in need of laundry money by giving them some</w:t>
+        <w:t xml:space="preserve">40 helping a friend who </w:t>
+      </w:r>
+      <w:proofErr w:type="gramStart"/>
+      <w:r>
+        <w:t>is in need of</w:t>
+      </w:r>
+      <w:proofErr w:type="gramEnd"/>
+      <w:r>
+        <w:t xml:space="preserve"> laundry money by giving them some</w:t>
       </w:r>
     </w:p>
     <w:p>
@@ -937,7 +1219,15 @@
     </w:p>
     <w:p>
       <w:r>
-        <w:t>22 going with friends to a club that doesn’t play your type of music 3.02 0.72 0.200</w:t>
+        <w:t xml:space="preserve">22 going with friends to a club that </w:t>
+      </w:r>
+      <w:proofErr w:type="gramStart"/>
+      <w:r>
+        <w:t>doesn’t</w:t>
+      </w:r>
+      <w:proofErr w:type="gramEnd"/>
+      <w:r>
+        <w:t xml:space="preserve"> play your type of music 3.02 0.72 0.200</w:t>
       </w:r>
     </w:p>
     <w:p>
@@ -969,7 +1259,15 @@
     </w:p>
     <w:p>
       <w:r>
-        <w:t>25 smoking weed and telling your mom you don’t 3.15 0.82 0.070</w:t>
+        <w:t xml:space="preserve">25 smoking weed and telling your mom you </w:t>
+      </w:r>
+      <w:proofErr w:type="gramStart"/>
+      <w:r>
+        <w:t>don’t</w:t>
+      </w:r>
+      <w:proofErr w:type="gramEnd"/>
+      <w:r>
+        <w:t xml:space="preserve"> 3.15 0.82 0.070</w:t>
       </w:r>
     </w:p>
     <w:p>
@@ -1043,7 +1341,15 @@
     </w:p>
     <w:p>
       <w:r>
-        <w:t>47 waving back when a friend waves 2.67 0.80 1.430</w:t>
+        <w:t xml:space="preserve">47 waving back when a friend </w:t>
+      </w:r>
+      <w:proofErr w:type="gramStart"/>
+      <w:r>
+        <w:t>waves</w:t>
+      </w:r>
+      <w:proofErr w:type="gramEnd"/>
+      <w:r>
+        <w:t xml:space="preserve"> 2.67 0.80 1.430</w:t>
       </w:r>
     </w:p>
     <w:p>
@@ -1065,7 +1371,15 @@
     </w:p>
     <w:p>
       <w:r>
-        <w:t>25 returning jewelry a friend lent you, but doesn’t remember you have it 3.35 0.76 0.045</w:t>
+        <w:t xml:space="preserve">25 returning jewelry a friend lent you, but </w:t>
+      </w:r>
+      <w:proofErr w:type="gramStart"/>
+      <w:r>
+        <w:t>doesn’t</w:t>
+      </w:r>
+      <w:proofErr w:type="gramEnd"/>
+      <w:r>
+        <w:t xml:space="preserve"> remember you have it 3.35 0.76 0.045</w:t>
       </w:r>
     </w:p>
     <w:p>
@@ -1111,6 +1425,7 @@
       </w:r>
     </w:p>
     <w:p>
+      <w:proofErr w:type="spellStart"/>
       <w:r>
         <w:rPr>
           <w:b/>
@@ -1118,6 +1433,7 @@
         </w:rPr>
         <w:t>Uncharitability</w:t>
       </w:r>
+      <w:proofErr w:type="spellEnd"/>
       <w:r>
         <w:t xml:space="preserve"> 2 having millions of dollars and not helping one person in need of something 3.55 0.75 1.461</w:t>
       </w:r>
@@ -1262,7 +1578,15 @@
     </w:p>
     <w:p>
       <w:r>
-        <w:t>5. Having these characteristics is not really important to me. (R) .08 .71</w:t>
+        <w:t xml:space="preserve">5. Having these characteristics is not </w:t>
+      </w:r>
+      <w:proofErr w:type="gramStart"/>
+      <w:r>
+        <w:t>really important</w:t>
+      </w:r>
+      <w:proofErr w:type="gramEnd"/>
+      <w:r>
+        <w:t xml:space="preserve"> to me. (R) .08 .71</w:t>
       </w:r>
     </w:p>
     <w:p>
@@ -1364,7 +1688,15 @@
     </w:p>
     <w:p>
       <w:r>
-        <w:t>I 7. Having these characteristics is not really important to me. (R)</w:t>
+        <w:t xml:space="preserve">I 7. Having these characteristics is not </w:t>
+      </w:r>
+      <w:proofErr w:type="gramStart"/>
+      <w:r>
+        <w:t>really important</w:t>
+      </w:r>
+      <w:proofErr w:type="gramEnd"/>
+      <w:r>
+        <w:t xml:space="preserve"> to me. (R)</w:t>
       </w:r>
     </w:p>
     <w:p>
@@ -1436,7 +1768,15 @@
         <w:br/>
       </w:r>
       <w:r>
-        <w:t xml:space="preserve">(4) Should a doctor give an overdose of pain-killer to a suffering patient? </w:t>
+        <w:t xml:space="preserve">(4) Should a doctor give an overdose of </w:t>
+      </w:r>
+      <w:proofErr w:type="gramStart"/>
+      <w:r>
+        <w:t>pain-killer</w:t>
+      </w:r>
+      <w:proofErr w:type="gramEnd"/>
+      <w:r>
+        <w:t xml:space="preserve"> to a suffering patient? </w:t>
       </w:r>
       <w:r>
         <w:br/>
@@ -1470,7 +1810,15 @@
         <w:br/>
       </w:r>
       <w:r>
-        <w:t xml:space="preserve">(4) a doctor must decide whether to give an overdose of pain-killer to a suffering but frail patient; </w:t>
+        <w:t xml:space="preserve">(4) a doctor must decide whether to give an overdose of </w:t>
+      </w:r>
+      <w:proofErr w:type="gramStart"/>
+      <w:r>
+        <w:t>pain-killer</w:t>
+      </w:r>
+      <w:proofErr w:type="gramEnd"/>
+      <w:r>
+        <w:t xml:space="preserve"> to a suffering but frail patient; </w:t>
       </w:r>
       <w:r>
         <w:br/>
@@ -1501,7 +1849,15 @@
     </w:p>
     <w:p>
       <w:r>
-        <w:t>-Janoff-Bulman’s</w:t>
+        <w:t>-</w:t>
+      </w:r>
+      <w:proofErr w:type="spellStart"/>
+      <w:r>
+        <w:t>Janoff</w:t>
+      </w:r>
+      <w:proofErr w:type="spellEnd"/>
+      <w:r>
+        <w:t>-Bulman’s</w:t>
       </w:r>
       <w:r>
         <w:t>/Carnes</w:t>
@@ -1599,7 +1955,15 @@
     <w:p/>
     <w:p>
       <w:r>
-        <w:t>- According to relational models theory, there are four types of mental models for relationships:</w:t>
+        <w:t xml:space="preserve">- According to relational </w:t>
+      </w:r>
+      <w:proofErr w:type="gramStart"/>
+      <w:r>
+        <w:t>models</w:t>
+      </w:r>
+      <w:proofErr w:type="gramEnd"/>
+      <w:r>
+        <w:t xml:space="preserve"> theory, there are four types of mental models for relationships:</w:t>
       </w:r>
     </w:p>
     <w:p>
@@ -1609,12 +1973,28 @@
     </w:p>
     <w:p>
       <w:r>
-        <w:t xml:space="preserve">  - **Authority ranking**: individuals are ranked along a social dimension, those who are higher in rank must protect those lower in rank, e.g., adults and children, military officers and soldiers</w:t>
-      </w:r>
-    </w:p>
-    <w:p>
-      <w:r>
-        <w:t xml:space="preserve">  - **Equality matching**: relationship based on balance and reciprocity, requires record keeping to know what has been exchanged, turn-based, e.g., exchanging Christmas cards</w:t>
+        <w:t xml:space="preserve">  - **Authority ranking**: individuals are ranked along a social dimension, those who are higher in rank must protect those lower in rank, e.g., adults and children, military </w:t>
+      </w:r>
+      <w:proofErr w:type="gramStart"/>
+      <w:r>
+        <w:t>officers</w:t>
+      </w:r>
+      <w:proofErr w:type="gramEnd"/>
+      <w:r>
+        <w:t xml:space="preserve"> and soldiers</w:t>
+      </w:r>
+    </w:p>
+    <w:p>
+      <w:r>
+        <w:t xml:space="preserve">  - **Equality matching**: relationship based on balance and reciprocity, requires record keeping </w:t>
+      </w:r>
+      <w:proofErr w:type="gramStart"/>
+      <w:r>
+        <w:t>to know</w:t>
+      </w:r>
+      <w:proofErr w:type="gramEnd"/>
+      <w:r>
+        <w:t xml:space="preserve"> what has been exchanged, turn-based, e.g., exchanging Christmas cards</w:t>
       </w:r>
     </w:p>
     <w:p>
@@ -1684,7 +2064,15 @@
     </w:p>
     <w:p>
       <w:r>
-        <w:t>library(kableExtra)</w:t>
+        <w:t>library(</w:t>
+      </w:r>
+      <w:proofErr w:type="spellStart"/>
+      <w:r>
+        <w:t>kableExtra</w:t>
+      </w:r>
+      <w:proofErr w:type="spellEnd"/>
+      <w:r>
+        <w:t>)</w:t>
       </w:r>
     </w:p>
     <w:p>
@@ -1724,13 +2112,34 @@
     <w:p/>
     <w:p>
       <w:r>
-        <w:t>Emotions &lt;- c(".small[Compassion for victim; anger at perpretator]", ".small[Anger, gratitude, guilt]", ".small[Group pride, rage at traitors]", ".small[Respect, fear]", ".small[Disgust]")</w:t>
-      </w:r>
-    </w:p>
-    <w:p/>
-    <w:p>
-      <w:r>
-        <w:t>cbind(Foundation, Definition, Adaptation, Triggers, Emotions) %&gt;% kbl(caption = "Adaptations and triggers of moral intuitions according to MFT")</w:t>
+        <w:t xml:space="preserve">Emotions &lt;- c(".small[Compassion for victim; anger at </w:t>
+      </w:r>
+      <w:proofErr w:type="spellStart"/>
+      <w:r>
+        <w:t>perpretator</w:t>
+      </w:r>
+      <w:proofErr w:type="spellEnd"/>
+      <w:r>
+        <w:t>]", ".small[Anger, gratitude, guilt]", ".small[Group pride, rage at traitors]", ".small[Respect, fear]", ".small[Disgust]")</w:t>
+      </w:r>
+    </w:p>
+    <w:p/>
+    <w:p>
+      <w:proofErr w:type="spellStart"/>
+      <w:r>
+        <w:t>cbind</w:t>
+      </w:r>
+      <w:proofErr w:type="spellEnd"/>
+      <w:r>
+        <w:t xml:space="preserve">(Foundation, Definition, Adaptation, Triggers, Emotions) %&gt;% </w:t>
+      </w:r>
+      <w:proofErr w:type="spellStart"/>
+      <w:r>
+        <w:t>kbl</w:t>
+      </w:r>
+      <w:proofErr w:type="spellEnd"/>
+      <w:r>
+        <w:t>(caption = "Adaptations and triggers of moral intuitions according to MFT")</w:t>
       </w:r>
     </w:p>
     <w:p/>
@@ -1765,7 +2174,15 @@
     <w:p/>
     <w:p>
       <w:r>
-        <w:t>&lt;br&gt;</w:t>
+        <w:t>&lt;</w:t>
+      </w:r>
+      <w:proofErr w:type="spellStart"/>
+      <w:r>
+        <w:t>br</w:t>
+      </w:r>
+      <w:proofErr w:type="spellEnd"/>
+      <w:r>
+        <w:t>&gt;</w:t>
       </w:r>
     </w:p>
     <w:p>
@@ -1789,19 +2206,53 @@
       </w:r>
     </w:p>
     <w:p>
-      <w:r>
-        <w:t xml:space="preserve">grade_table &lt;- cbind(Assignment, Points) %&gt;% </w:t>
-      </w:r>
-    </w:p>
-    <w:p>
-      <w:r>
-        <w:t xml:space="preserve">  as.data.frame()</w:t>
-      </w:r>
-    </w:p>
-    <w:p/>
-    <w:p>
-      <w:r>
-        <w:t xml:space="preserve">grade_table %&gt;% kbl() </w:t>
+      <w:proofErr w:type="spellStart"/>
+      <w:r>
+        <w:t>grade_table</w:t>
+      </w:r>
+      <w:proofErr w:type="spellEnd"/>
+      <w:r>
+        <w:t xml:space="preserve"> &lt;- </w:t>
+      </w:r>
+      <w:proofErr w:type="spellStart"/>
+      <w:r>
+        <w:t>cbind</w:t>
+      </w:r>
+      <w:proofErr w:type="spellEnd"/>
+      <w:r>
+        <w:t xml:space="preserve">(Assignment, Points) %&gt;% </w:t>
+      </w:r>
+    </w:p>
+    <w:p>
+      <w:r>
+        <w:t xml:space="preserve">  </w:t>
+      </w:r>
+      <w:proofErr w:type="spellStart"/>
+      <w:r>
+        <w:t>as.data.frame</w:t>
+      </w:r>
+      <w:proofErr w:type="spellEnd"/>
+      <w:r>
+        <w:t>()</w:t>
+      </w:r>
+    </w:p>
+    <w:p/>
+    <w:p>
+      <w:proofErr w:type="spellStart"/>
+      <w:r>
+        <w:t>grade_table</w:t>
+      </w:r>
+      <w:proofErr w:type="spellEnd"/>
+      <w:r>
+        <w:t xml:space="preserve"> %&gt;% </w:t>
+      </w:r>
+      <w:proofErr w:type="spellStart"/>
+      <w:r>
+        <w:t>kbl</w:t>
+      </w:r>
+      <w:proofErr w:type="spellEnd"/>
+      <w:r>
+        <w:t xml:space="preserve">() </w:t>
       </w:r>
     </w:p>
     <w:p>
@@ -1823,7 +2274,15 @@
     <w:p/>
     <w:p>
       <w:r>
-        <w:t>- Alternating homeworks and quizzes due on Sundays]</w:t>
+        <w:t xml:space="preserve">- Alternating </w:t>
+      </w:r>
+      <w:proofErr w:type="spellStart"/>
+      <w:r>
+        <w:t>homeworks</w:t>
+      </w:r>
+      <w:proofErr w:type="spellEnd"/>
+      <w:r>
+        <w:t xml:space="preserve"> and quizzes due on Sundays]</w:t>
       </w:r>
     </w:p>
     <w:p/>
@@ -1844,10 +2303,151 @@
         <w:t>"Morality turns out to be a collection of biological and cultural solutions to the problems of cooperation and conflict recurrent in human social life" .right[-Oliver Scott Curry, 2016]</w:t>
       </w:r>
     </w:p>
-    <w:p/>
+    <w:p>
+      <w:pPr>
+        <w:pBdr>
+          <w:bottom w:val="single" w:sz="6" w:space="1" w:color="auto"/>
+        </w:pBdr>
+      </w:pPr>
+    </w:p>
+    <w:p/>
+    <w:p>
+      <w:r>
+        <w:t>SOCIAL DOMAIN THEORY</w:t>
+      </w:r>
+    </w:p>
     <w:p>
       <w:r>
         <w:t>---</w:t>
+      </w:r>
+    </w:p>
+    <w:p>
+      <w:r>
+        <w:t>#Descriptive definitions of morality</w:t>
+      </w:r>
+    </w:p>
+    <w:p/>
+    <w:p>
+      <w:r>
+        <w:t>- A descriptive moral theory describes which abstract guiding principles or concrete actions are endorsed by an individual or a group as moral</w:t>
+      </w:r>
+    </w:p>
+    <w:p/>
+    <w:p>
+      <w:r>
+        <w:t>--</w:t>
+      </w:r>
+    </w:p>
+    <w:p/>
+    <w:p>
+      <w:r>
+        <w:t>- .highlight[Discussion question:] If you wanted to study the morality of a society through observational methods only, what would you do?</w:t>
+      </w:r>
+    </w:p>
+    <w:p/>
+    <w:p>
+      <w:r>
+        <w:t>--</w:t>
+      </w:r>
+    </w:p>
+    <w:p/>
+    <w:p>
+      <w:r>
+        <w:t xml:space="preserve">  + You might look at laws, religious texts, etiquette books, observe behavior, etc.</w:t>
+      </w:r>
+    </w:p>
+    <w:p>
+      <w:r>
+        <w:t xml:space="preserve">    + But how do we determine moral rules (e.g., do not punch your teacher) from social conventions (e.g., wearing a uniform to school)?</w:t>
+      </w:r>
+    </w:p>
+    <w:p/>
+    <w:p/>
+    <w:p>
+      <w:r>
+        <w:t>.left-column-big[Moral rules are different from social conventions</w:t>
+      </w:r>
+    </w:p>
+    <w:p/>
+    <w:p>
+      <w:r>
+        <w:t>&gt;"Social-</w:t>
+      </w:r>
+      <w:proofErr w:type="spellStart"/>
+      <w:r>
+        <w:t>convential</w:t>
+      </w:r>
+      <w:proofErr w:type="spellEnd"/>
+      <w:r>
+        <w:t xml:space="preserve"> acts, in themselves are arbitrary in that they are not </w:t>
+      </w:r>
+      <w:proofErr w:type="spellStart"/>
+      <w:r>
+        <w:t>instrinsically</w:t>
+      </w:r>
+      <w:proofErr w:type="spellEnd"/>
+      <w:r>
+        <w:t xml:space="preserve"> prescriptive. For </w:t>
+      </w:r>
+      <w:proofErr w:type="gramStart"/>
+      <w:r>
+        <w:t>example</w:t>
+      </w:r>
+      <w:proofErr w:type="gramEnd"/>
+      <w:r>
+        <w:t xml:space="preserve">... mode of dress is arbitrarily designated, that is, an alternative mode of dress could be designated to serve the same function. In the moral domain... the existence of social regulation is not </w:t>
+      </w:r>
+      <w:proofErr w:type="spellStart"/>
+      <w:r>
+        <w:t>neccesary</w:t>
+      </w:r>
+      <w:proofErr w:type="spellEnd"/>
+      <w:r>
+        <w:t xml:space="preserve"> for an individual to view an event as a moral transgression."</w:t>
+      </w:r>
+    </w:p>
+    <w:p/>
+    <w:p>
+      <w:r>
+        <w:t>.right[-Larry Nucci, 1981]]</w:t>
+      </w:r>
+    </w:p>
+    <w:p/>
+    <w:p>
+      <w:r>
+        <w:t>.right-column-small[![](images/Nucci.jpg)]</w:t>
+      </w:r>
+    </w:p>
+    <w:p>
+      <w:r>
+        <w:t>&lt;center&gt;&lt;b&gt;Larry Nucci&lt;/b&gt;, &lt;</w:t>
+      </w:r>
+      <w:proofErr w:type="spellStart"/>
+      <w:r>
+        <w:t>i</w:t>
+      </w:r>
+      <w:proofErr w:type="spellEnd"/>
+      <w:r>
+        <w:t>&gt;Developmental Psychologist &lt;/</w:t>
+      </w:r>
+      <w:proofErr w:type="spellStart"/>
+      <w:r>
+        <w:t>i</w:t>
+      </w:r>
+      <w:proofErr w:type="spellEnd"/>
+      <w:r>
+        <w:t>&gt;&lt;/center&gt;</w:t>
+      </w:r>
+    </w:p>
+    <w:p/>
+    <w:p>
+      <w:r>
+        <w:t>???</w:t>
+      </w:r>
+    </w:p>
+    <w:p>
+      <w:r>
+        <w:t>Social conventions are arbitrarily designated and can be replaced with another rule to serve the same function, e.g., a dress code (blue pants will serve the same function as yellow pants), whereas moral rules are moral even when there are not explicit laws prohibiting the action from taking place</w:t>
       </w:r>
     </w:p>
     <w:sectPr>

</xml_diff>

<commit_message>
finished evolution lecture week 2
</commit_message>
<xml_diff>
--- a/notes.docx
+++ b/notes.docx
@@ -560,15 +560,7 @@
     </w:p>
     <w:p>
       <w:r>
-        <w:t xml:space="preserve">- Butler, D. J., Burbank, V. K., &amp; Chisholm, J. S. (2011). **The frames behind the games: Player's perceptions of </w:t>
-      </w:r>
-      <w:proofErr w:type="gramStart"/>
-      <w:r>
-        <w:t>prisoners</w:t>
-      </w:r>
-      <w:proofErr w:type="gramEnd"/>
-      <w:r>
-        <w:t xml:space="preserve"> dilemma, chicken, dictator, and ultimatum games.** *The Journal of Socio-Economics, 40*(2), 103-114.</w:t>
+        <w:t>- Butler, D. J., Burbank, V. K., &amp; Chisholm, J. S. (2011). **The frames behind the games: Player's perceptions of prisoners dilemma, chicken, dictator, and ultimatum games.** *The Journal of Socio-Economics, 40*(2), 103-114.</w:t>
       </w:r>
     </w:p>
     <w:p>
@@ -581,15 +573,7 @@
       </w:r>
       <w:proofErr w:type="spellEnd"/>
       <w:r>
-        <w:t xml:space="preserve">, J. (2012). **When does feeling moral </w:t>
-      </w:r>
-      <w:proofErr w:type="gramStart"/>
-      <w:r>
-        <w:t>actually make</w:t>
-      </w:r>
-      <w:proofErr w:type="gramEnd"/>
-      <w:r>
-        <w:t xml:space="preserve"> you a better person? Conceptual abstraction moderates whether past moral deeds motivate consistency or compensatory behavior.** *Personality and Social Psychology Bulletin, 38*(7), 907-919.</w:t>
+        <w:t>, J. (2012). **When does feeling moral actually make you a better person? Conceptual abstraction moderates whether past moral deeds motivate consistency or compensatory behavior.** *Personality and Social Psychology Bulletin, 38*(7), 907-919.</w:t>
       </w:r>
     </w:p>
     <w:p>
@@ -939,15 +923,7 @@
     </w:p>
     <w:p>
       <w:r>
-        <w:t xml:space="preserve">.left-column-big[- Many psychologists take **functionalist** approaches to defining morality, meaning they </w:t>
-      </w:r>
-      <w:proofErr w:type="gramStart"/>
-      <w:r>
-        <w:t>ask</w:t>
-      </w:r>
-      <w:proofErr w:type="gramEnd"/>
-      <w:r>
-        <w:t xml:space="preserve"> "what is the *function* of moral rules"?</w:t>
+        <w:t>.left-column-big[- Many psychologists take **functionalist** approaches to defining morality, meaning they ask "what is the *function* of moral rules"?</w:t>
       </w:r>
     </w:p>
     <w:p>
@@ -1004,23 +980,7 @@
     <w:p/>
     <w:p>
       <w:r>
-        <w:t xml:space="preserve">A woman is dying, and on her </w:t>
-      </w:r>
-      <w:proofErr w:type="gramStart"/>
-      <w:r>
-        <w:t>deathbed</w:t>
-      </w:r>
-      <w:proofErr w:type="gramEnd"/>
-      <w:r>
-        <w:t xml:space="preserve"> she asked her son to promise that he would visit her grave every week. But after the mother died, the son </w:t>
-      </w:r>
-      <w:proofErr w:type="gramStart"/>
-      <w:r>
-        <w:t>didn't</w:t>
-      </w:r>
-      <w:proofErr w:type="gramEnd"/>
-      <w:r>
-        <w:t xml:space="preserve"> keep his promise, because he was very busy.</w:t>
+        <w:t>A woman is dying, and on her deathbed she asked her son to promise that he would visit her grave every week. But after the mother died, the son didn't keep his promise, because he was very busy.</w:t>
       </w:r>
     </w:p>
     <w:p/>
@@ -1054,15 +1014,7 @@
     <w:p/>
     <w:p>
       <w:r>
-        <w:t xml:space="preserve">A woman is cleaning out her closet, and she finds her old American flag. She </w:t>
-      </w:r>
-      <w:proofErr w:type="gramStart"/>
-      <w:r>
-        <w:t>doesn't</w:t>
-      </w:r>
-      <w:proofErr w:type="gramEnd"/>
-      <w:r>
-        <w:t xml:space="preserve"> want the flag anymore, so she cuts it up into pieces and uses the rags to clean her bathroom.</w:t>
+        <w:t>A woman is cleaning out her closet, and she finds her old American flag. She doesn't want the flag anymore, so she cuts it up into pieces and uses the rags to clean her bathroom.</w:t>
       </w:r>
     </w:p>
     <w:p/>
@@ -1159,15 +1111,7 @@
     </w:p>
     <w:p>
       <w:r>
-        <w:t xml:space="preserve">40 helping a friend who </w:t>
-      </w:r>
-      <w:proofErr w:type="gramStart"/>
-      <w:r>
-        <w:t>is in need of</w:t>
-      </w:r>
-      <w:proofErr w:type="gramEnd"/>
-      <w:r>
-        <w:t xml:space="preserve"> laundry money by giving them some</w:t>
+        <w:t>40 helping a friend who is in need of laundry money by giving them some</w:t>
       </w:r>
     </w:p>
     <w:p>
@@ -1219,15 +1163,7 @@
     </w:p>
     <w:p>
       <w:r>
-        <w:t xml:space="preserve">22 going with friends to a club that </w:t>
-      </w:r>
-      <w:proofErr w:type="gramStart"/>
-      <w:r>
-        <w:t>doesn’t</w:t>
-      </w:r>
-      <w:proofErr w:type="gramEnd"/>
-      <w:r>
-        <w:t xml:space="preserve"> play your type of music 3.02 0.72 0.200</w:t>
+        <w:t>22 going with friends to a club that doesn’t play your type of music 3.02 0.72 0.200</w:t>
       </w:r>
     </w:p>
     <w:p>
@@ -1259,15 +1195,7 @@
     </w:p>
     <w:p>
       <w:r>
-        <w:t xml:space="preserve">25 smoking weed and telling your mom you </w:t>
-      </w:r>
-      <w:proofErr w:type="gramStart"/>
-      <w:r>
-        <w:t>don’t</w:t>
-      </w:r>
-      <w:proofErr w:type="gramEnd"/>
-      <w:r>
-        <w:t xml:space="preserve"> 3.15 0.82 0.070</w:t>
+        <w:t>25 smoking weed and telling your mom you don’t 3.15 0.82 0.070</w:t>
       </w:r>
     </w:p>
     <w:p>
@@ -1341,15 +1269,7 @@
     </w:p>
     <w:p>
       <w:r>
-        <w:t xml:space="preserve">47 waving back when a friend </w:t>
-      </w:r>
-      <w:proofErr w:type="gramStart"/>
-      <w:r>
-        <w:t>waves</w:t>
-      </w:r>
-      <w:proofErr w:type="gramEnd"/>
-      <w:r>
-        <w:t xml:space="preserve"> 2.67 0.80 1.430</w:t>
+        <w:t>47 waving back when a friend waves 2.67 0.80 1.430</w:t>
       </w:r>
     </w:p>
     <w:p>
@@ -1371,15 +1291,7 @@
     </w:p>
     <w:p>
       <w:r>
-        <w:t xml:space="preserve">25 returning jewelry a friend lent you, but </w:t>
-      </w:r>
-      <w:proofErr w:type="gramStart"/>
-      <w:r>
-        <w:t>doesn’t</w:t>
-      </w:r>
-      <w:proofErr w:type="gramEnd"/>
-      <w:r>
-        <w:t xml:space="preserve"> remember you have it 3.35 0.76 0.045</w:t>
+        <w:t>25 returning jewelry a friend lent you, but doesn’t remember you have it 3.35 0.76 0.045</w:t>
       </w:r>
     </w:p>
     <w:p>
@@ -1578,15 +1490,7 @@
     </w:p>
     <w:p>
       <w:r>
-        <w:t xml:space="preserve">5. Having these characteristics is not </w:t>
-      </w:r>
-      <w:proofErr w:type="gramStart"/>
-      <w:r>
-        <w:t>really important</w:t>
-      </w:r>
-      <w:proofErr w:type="gramEnd"/>
-      <w:r>
-        <w:t xml:space="preserve"> to me. (R) .08 .71</w:t>
+        <w:t>5. Having these characteristics is not really important to me. (R) .08 .71</w:t>
       </w:r>
     </w:p>
     <w:p>
@@ -1688,15 +1592,7 @@
     </w:p>
     <w:p>
       <w:r>
-        <w:t xml:space="preserve">I 7. Having these characteristics is not </w:t>
-      </w:r>
-      <w:proofErr w:type="gramStart"/>
-      <w:r>
-        <w:t>really important</w:t>
-      </w:r>
-      <w:proofErr w:type="gramEnd"/>
-      <w:r>
-        <w:t xml:space="preserve"> to me. (R)</w:t>
+        <w:t>I 7. Having these characteristics is not really important to me. (R)</w:t>
       </w:r>
     </w:p>
     <w:p>
@@ -1768,15 +1664,7 @@
         <w:br/>
       </w:r>
       <w:r>
-        <w:t xml:space="preserve">(4) Should a doctor give an overdose of </w:t>
-      </w:r>
-      <w:proofErr w:type="gramStart"/>
-      <w:r>
-        <w:t>pain-killer</w:t>
-      </w:r>
-      <w:proofErr w:type="gramEnd"/>
-      <w:r>
-        <w:t xml:space="preserve"> to a suffering patient? </w:t>
+        <w:t xml:space="preserve">(4) Should a doctor give an overdose of pain-killer to a suffering patient? </w:t>
       </w:r>
       <w:r>
         <w:br/>
@@ -1810,15 +1698,7 @@
         <w:br/>
       </w:r>
       <w:r>
-        <w:t xml:space="preserve">(4) a doctor must decide whether to give an overdose of </w:t>
-      </w:r>
-      <w:proofErr w:type="gramStart"/>
-      <w:r>
-        <w:t>pain-killer</w:t>
-      </w:r>
-      <w:proofErr w:type="gramEnd"/>
-      <w:r>
-        <w:t xml:space="preserve"> to a suffering but frail patient; </w:t>
+        <w:t xml:space="preserve">(4) a doctor must decide whether to give an overdose of pain-killer to a suffering but frail patient; </w:t>
       </w:r>
       <w:r>
         <w:br/>
@@ -1955,15 +1835,7 @@
     <w:p/>
     <w:p>
       <w:r>
-        <w:t xml:space="preserve">- According to relational </w:t>
-      </w:r>
-      <w:proofErr w:type="gramStart"/>
-      <w:r>
-        <w:t>models</w:t>
-      </w:r>
-      <w:proofErr w:type="gramEnd"/>
-      <w:r>
-        <w:t xml:space="preserve"> theory, there are four types of mental models for relationships:</w:t>
+        <w:t>- According to relational models theory, there are four types of mental models for relationships:</w:t>
       </w:r>
     </w:p>
     <w:p>
@@ -1973,28 +1845,12 @@
     </w:p>
     <w:p>
       <w:r>
-        <w:t xml:space="preserve">  - **Authority ranking**: individuals are ranked along a social dimension, those who are higher in rank must protect those lower in rank, e.g., adults and children, military </w:t>
-      </w:r>
-      <w:proofErr w:type="gramStart"/>
-      <w:r>
-        <w:t>officers</w:t>
-      </w:r>
-      <w:proofErr w:type="gramEnd"/>
-      <w:r>
-        <w:t xml:space="preserve"> and soldiers</w:t>
-      </w:r>
-    </w:p>
-    <w:p>
-      <w:r>
-        <w:t xml:space="preserve">  - **Equality matching**: relationship based on balance and reciprocity, requires record keeping </w:t>
-      </w:r>
-      <w:proofErr w:type="gramStart"/>
-      <w:r>
-        <w:t>to know</w:t>
-      </w:r>
-      <w:proofErr w:type="gramEnd"/>
-      <w:r>
-        <w:t xml:space="preserve"> what has been exchanged, turn-based, e.g., exchanging Christmas cards</w:t>
+        <w:t xml:space="preserve">  - **Authority ranking**: individuals are ranked along a social dimension, those who are higher in rank must protect those lower in rank, e.g., adults and children, military officers and soldiers</w:t>
+      </w:r>
+    </w:p>
+    <w:p>
+      <w:r>
+        <w:t xml:space="preserve">  - **Equality matching**: relationship based on balance and reciprocity, requires record keeping to know what has been exchanged, turn-based, e.g., exchanging Christmas cards</w:t>
       </w:r>
     </w:p>
     <w:p>
@@ -2387,15 +2243,7 @@
       </w:r>
       <w:proofErr w:type="spellEnd"/>
       <w:r>
-        <w:t xml:space="preserve"> prescriptive. For </w:t>
-      </w:r>
-      <w:proofErr w:type="gramStart"/>
-      <w:r>
-        <w:t>example</w:t>
-      </w:r>
-      <w:proofErr w:type="gramEnd"/>
-      <w:r>
-        <w:t xml:space="preserve">... mode of dress is arbitrarily designated, that is, an alternative mode of dress could be designated to serve the same function. In the moral domain... the existence of social regulation is not </w:t>
+        <w:t xml:space="preserve"> prescriptive. For example... mode of dress is arbitrarily designated, that is, an alternative mode of dress could be designated to serve the same function. In the moral domain... the existence of social regulation is not </w:t>
       </w:r>
       <w:proofErr w:type="spellStart"/>
       <w:r>
@@ -2448,6 +2296,66 @@
     <w:p>
       <w:r>
         <w:t>Social conventions are arbitrarily designated and can be replaced with another rule to serve the same function, e.g., a dress code (blue pants will serve the same function as yellow pants), whereas moral rules are moral even when there are not explicit laws prohibiting the action from taking place</w:t>
+      </w:r>
+    </w:p>
+    <w:p/>
+    <w:p/>
+    <w:p>
+      <w:r>
+        <w:t>---</w:t>
+      </w:r>
+    </w:p>
+    <w:p>
+      <w:r>
+        <w:t># Reciprocity in vampire bats</w:t>
+      </w:r>
+    </w:p>
+    <w:p/>
+    <w:p>
+      <w:r>
+        <w:t>.right-column-med[![](images/vampire_bat.png)]</w:t>
+      </w:r>
+    </w:p>
+    <w:p>
+      <w:r>
+        <w:t>- Vampire bats exclusively feed on blood; they can only survive about two days without it</w:t>
+      </w:r>
+    </w:p>
+    <w:p>
+      <w:r>
+        <w:t>- If they cannot find any from an animal, they need to beg another vampire bat to regurgitate some of their meal</w:t>
+      </w:r>
+    </w:p>
+    <w:p>
+      <w:r>
+        <w:t>- Thus they form cooperative, reciprocal relationships with nonrelated members of their group</w:t>
+      </w:r>
+    </w:p>
+    <w:p/>
+    <w:p>
+      <w:r>
+        <w:t>Do primates also show reciprocal relationships?</w:t>
+      </w:r>
+    </w:p>
+    <w:p/>
+    <w:p>
+      <w:r>
+        <w:t>???</w:t>
+      </w:r>
+    </w:p>
+    <w:p>
+      <w:r>
+        <w:t>Not just with kin, but with other members of their group</w:t>
+      </w:r>
+    </w:p>
+    <w:p>
+      <w:r>
+        <w:t xml:space="preserve">The better the social network, the better chances of survival </w:t>
+      </w:r>
+    </w:p>
+    <w:p>
+      <w:r>
+        <w:t>Many animals that work together</w:t>
       </w:r>
     </w:p>
     <w:sectPr>

</xml_diff>

<commit_message>
up to date reading schedule
</commit_message>
<xml_diff>
--- a/notes.docx
+++ b/notes.docx
@@ -939,15 +939,7 @@
     </w:p>
     <w:p>
       <w:r>
-        <w:t xml:space="preserve">.left-column-big[- Many psychologists take **functionalist** approaches to defining morality, meaning they </w:t>
-      </w:r>
-      <w:proofErr w:type="gramStart"/>
-      <w:r>
-        <w:t>ask</w:t>
-      </w:r>
-      <w:proofErr w:type="gramEnd"/>
-      <w:r>
-        <w:t xml:space="preserve"> "what is the *function* of moral rules"?</w:t>
+        <w:t>.left-column-big[- Many psychologists take **functionalist** approaches to defining morality, meaning they ask "what is the *function* of moral rules"?</w:t>
       </w:r>
     </w:p>
     <w:p>
@@ -1004,23 +996,7 @@
     <w:p/>
     <w:p>
       <w:r>
-        <w:t xml:space="preserve">A woman is dying, and on her </w:t>
-      </w:r>
-      <w:proofErr w:type="gramStart"/>
-      <w:r>
-        <w:t>deathbed</w:t>
-      </w:r>
-      <w:proofErr w:type="gramEnd"/>
-      <w:r>
-        <w:t xml:space="preserve"> she asked her son to promise that he would visit her grave every week. But after the mother died, the son </w:t>
-      </w:r>
-      <w:proofErr w:type="gramStart"/>
-      <w:r>
-        <w:t>didn't</w:t>
-      </w:r>
-      <w:proofErr w:type="gramEnd"/>
-      <w:r>
-        <w:t xml:space="preserve"> keep his promise, because he was very busy.</w:t>
+        <w:t>A woman is dying, and on her deathbed she asked her son to promise that he would visit her grave every week. But after the mother died, the son didn't keep his promise, because he was very busy.</w:t>
       </w:r>
     </w:p>
     <w:p/>
@@ -1054,15 +1030,7 @@
     <w:p/>
     <w:p>
       <w:r>
-        <w:t xml:space="preserve">A woman is cleaning out her closet, and she finds her old American flag. She </w:t>
-      </w:r>
-      <w:proofErr w:type="gramStart"/>
-      <w:r>
-        <w:t>doesn't</w:t>
-      </w:r>
-      <w:proofErr w:type="gramEnd"/>
-      <w:r>
-        <w:t xml:space="preserve"> want the flag anymore, so she cuts it up into pieces and uses the rags to clean her bathroom.</w:t>
+        <w:t>A woman is cleaning out her closet, and she finds her old American flag. She doesn't want the flag anymore, so she cuts it up into pieces and uses the rags to clean her bathroom.</w:t>
       </w:r>
     </w:p>
     <w:p/>
@@ -1159,15 +1127,7 @@
     </w:p>
     <w:p>
       <w:r>
-        <w:t xml:space="preserve">40 helping a friend who </w:t>
-      </w:r>
-      <w:proofErr w:type="gramStart"/>
-      <w:r>
-        <w:t>is in need of</w:t>
-      </w:r>
-      <w:proofErr w:type="gramEnd"/>
-      <w:r>
-        <w:t xml:space="preserve"> laundry money by giving them some</w:t>
+        <w:t>40 helping a friend who is in need of laundry money by giving them some</w:t>
       </w:r>
     </w:p>
     <w:p>
@@ -1219,15 +1179,7 @@
     </w:p>
     <w:p>
       <w:r>
-        <w:t xml:space="preserve">22 going with friends to a club that </w:t>
-      </w:r>
-      <w:proofErr w:type="gramStart"/>
-      <w:r>
-        <w:t>doesn’t</w:t>
-      </w:r>
-      <w:proofErr w:type="gramEnd"/>
-      <w:r>
-        <w:t xml:space="preserve"> play your type of music 3.02 0.72 0.200</w:t>
+        <w:t>22 going with friends to a club that doesn’t play your type of music 3.02 0.72 0.200</w:t>
       </w:r>
     </w:p>
     <w:p>
@@ -1259,15 +1211,7 @@
     </w:p>
     <w:p>
       <w:r>
-        <w:t xml:space="preserve">25 smoking weed and telling your mom you </w:t>
-      </w:r>
-      <w:proofErr w:type="gramStart"/>
-      <w:r>
-        <w:t>don’t</w:t>
-      </w:r>
-      <w:proofErr w:type="gramEnd"/>
-      <w:r>
-        <w:t xml:space="preserve"> 3.15 0.82 0.070</w:t>
+        <w:t>25 smoking weed and telling your mom you don’t 3.15 0.82 0.070</w:t>
       </w:r>
     </w:p>
     <w:p>
@@ -1341,15 +1285,7 @@
     </w:p>
     <w:p>
       <w:r>
-        <w:t xml:space="preserve">47 waving back when a friend </w:t>
-      </w:r>
-      <w:proofErr w:type="gramStart"/>
-      <w:r>
-        <w:t>waves</w:t>
-      </w:r>
-      <w:proofErr w:type="gramEnd"/>
-      <w:r>
-        <w:t xml:space="preserve"> 2.67 0.80 1.430</w:t>
+        <w:t>47 waving back when a friend waves 2.67 0.80 1.430</w:t>
       </w:r>
     </w:p>
     <w:p>
@@ -1371,15 +1307,7 @@
     </w:p>
     <w:p>
       <w:r>
-        <w:t xml:space="preserve">25 returning jewelry a friend lent you, but </w:t>
-      </w:r>
-      <w:proofErr w:type="gramStart"/>
-      <w:r>
-        <w:t>doesn’t</w:t>
-      </w:r>
-      <w:proofErr w:type="gramEnd"/>
-      <w:r>
-        <w:t xml:space="preserve"> remember you have it 3.35 0.76 0.045</w:t>
+        <w:t>25 returning jewelry a friend lent you, but doesn’t remember you have it 3.35 0.76 0.045</w:t>
       </w:r>
     </w:p>
     <w:p>
@@ -1578,15 +1506,7 @@
     </w:p>
     <w:p>
       <w:r>
-        <w:t xml:space="preserve">5. Having these characteristics is not </w:t>
-      </w:r>
-      <w:proofErr w:type="gramStart"/>
-      <w:r>
-        <w:t>really important</w:t>
-      </w:r>
-      <w:proofErr w:type="gramEnd"/>
-      <w:r>
-        <w:t xml:space="preserve"> to me. (R) .08 .71</w:t>
+        <w:t>5. Having these characteristics is not really important to me. (R) .08 .71</w:t>
       </w:r>
     </w:p>
     <w:p>
@@ -1688,15 +1608,7 @@
     </w:p>
     <w:p>
       <w:r>
-        <w:t xml:space="preserve">I 7. Having these characteristics is not </w:t>
-      </w:r>
-      <w:proofErr w:type="gramStart"/>
-      <w:r>
-        <w:t>really important</w:t>
-      </w:r>
-      <w:proofErr w:type="gramEnd"/>
-      <w:r>
-        <w:t xml:space="preserve"> to me. (R)</w:t>
+        <w:t>I 7. Having these characteristics is not really important to me. (R)</w:t>
       </w:r>
     </w:p>
     <w:p>
@@ -1768,15 +1680,7 @@
         <w:br/>
       </w:r>
       <w:r>
-        <w:t xml:space="preserve">(4) Should a doctor give an overdose of </w:t>
-      </w:r>
-      <w:proofErr w:type="gramStart"/>
-      <w:r>
-        <w:t>pain-killer</w:t>
-      </w:r>
-      <w:proofErr w:type="gramEnd"/>
-      <w:r>
-        <w:t xml:space="preserve"> to a suffering patient? </w:t>
+        <w:t xml:space="preserve">(4) Should a doctor give an overdose of pain-killer to a suffering patient? </w:t>
       </w:r>
       <w:r>
         <w:br/>
@@ -1810,15 +1714,7 @@
         <w:br/>
       </w:r>
       <w:r>
-        <w:t xml:space="preserve">(4) a doctor must decide whether to give an overdose of </w:t>
-      </w:r>
-      <w:proofErr w:type="gramStart"/>
-      <w:r>
-        <w:t>pain-killer</w:t>
-      </w:r>
-      <w:proofErr w:type="gramEnd"/>
-      <w:r>
-        <w:t xml:space="preserve"> to a suffering but frail patient; </w:t>
+        <w:t xml:space="preserve">(4) a doctor must decide whether to give an overdose of pain-killer to a suffering but frail patient; </w:t>
       </w:r>
       <w:r>
         <w:br/>
@@ -1955,15 +1851,7 @@
     <w:p/>
     <w:p>
       <w:r>
-        <w:t xml:space="preserve">- According to relational </w:t>
-      </w:r>
-      <w:proofErr w:type="gramStart"/>
-      <w:r>
-        <w:t>models</w:t>
-      </w:r>
-      <w:proofErr w:type="gramEnd"/>
-      <w:r>
-        <w:t xml:space="preserve"> theory, there are four types of mental models for relationships:</w:t>
+        <w:t>- According to relational models theory, there are four types of mental models for relationships:</w:t>
       </w:r>
     </w:p>
     <w:p>
@@ -1973,28 +1861,12 @@
     </w:p>
     <w:p>
       <w:r>
-        <w:t xml:space="preserve">  - **Authority ranking**: individuals are ranked along a social dimension, those who are higher in rank must protect those lower in rank, e.g., adults and children, military </w:t>
-      </w:r>
-      <w:proofErr w:type="gramStart"/>
-      <w:r>
-        <w:t>officers</w:t>
-      </w:r>
-      <w:proofErr w:type="gramEnd"/>
-      <w:r>
-        <w:t xml:space="preserve"> and soldiers</w:t>
-      </w:r>
-    </w:p>
-    <w:p>
-      <w:r>
-        <w:t xml:space="preserve">  - **Equality matching**: relationship based on balance and reciprocity, requires record keeping </w:t>
-      </w:r>
-      <w:proofErr w:type="gramStart"/>
-      <w:r>
-        <w:t>to know</w:t>
-      </w:r>
-      <w:proofErr w:type="gramEnd"/>
-      <w:r>
-        <w:t xml:space="preserve"> what has been exchanged, turn-based, e.g., exchanging Christmas cards</w:t>
+        <w:t xml:space="preserve">  - **Authority ranking**: individuals are ranked along a social dimension, those who are higher in rank must protect those lower in rank, e.g., adults and children, military officers and soldiers</w:t>
+      </w:r>
+    </w:p>
+    <w:p>
+      <w:r>
+        <w:t xml:space="preserve">  - **Equality matching**: relationship based on balance and reciprocity, requires record keeping to know what has been exchanged, turn-based, e.g., exchanging Christmas cards</w:t>
       </w:r>
     </w:p>
     <w:p>
@@ -2387,15 +2259,7 @@
       </w:r>
       <w:proofErr w:type="spellEnd"/>
       <w:r>
-        <w:t xml:space="preserve"> prescriptive. For </w:t>
-      </w:r>
-      <w:proofErr w:type="gramStart"/>
-      <w:r>
-        <w:t>example</w:t>
-      </w:r>
-      <w:proofErr w:type="gramEnd"/>
-      <w:r>
-        <w:t xml:space="preserve">... mode of dress is arbitrarily designated, that is, an alternative mode of dress could be designated to serve the same function. In the moral domain... the existence of social regulation is not </w:t>
+        <w:t xml:space="preserve"> prescriptive. For example... mode of dress is arbitrarily designated, that is, an alternative mode of dress could be designated to serve the same function. In the moral domain... the existence of social regulation is not </w:t>
       </w:r>
       <w:proofErr w:type="spellStart"/>
       <w:r>
@@ -2480,15 +2344,7 @@
     </w:p>
     <w:p>
       <w:r>
-        <w:t xml:space="preserve">- </w:t>
-      </w:r>
-      <w:proofErr w:type="gramStart"/>
-      <w:r>
-        <w:t>Thus</w:t>
-      </w:r>
-      <w:proofErr w:type="gramEnd"/>
-      <w:r>
-        <w:t xml:space="preserve"> they form cooperative, reciprocal relationships with nonrelated members of their group</w:t>
+        <w:t>- Thus they form cooperative, reciprocal relationships with nonrelated members of their group</w:t>
       </w:r>
     </w:p>
     <w:p/>
@@ -2615,63 +2471,33 @@
     <w:p/>
     <w:p>
       <w:r>
-        <w:t xml:space="preserve">      tab1 -&gt; </w:t>
-      </w:r>
-      <w:proofErr w:type="gramStart"/>
-      <w:r>
-        <w:t>tab4;</w:t>
-      </w:r>
-      <w:proofErr w:type="gramEnd"/>
-    </w:p>
-    <w:p>
-      <w:r>
-        <w:t xml:space="preserve">      tab1 -&gt; </w:t>
-      </w:r>
-      <w:proofErr w:type="gramStart"/>
-      <w:r>
-        <w:t>tab5;</w:t>
-      </w:r>
-      <w:proofErr w:type="gramEnd"/>
-    </w:p>
-    <w:p>
-      <w:r>
-        <w:t xml:space="preserve">      tab2 -&gt; </w:t>
-      </w:r>
-      <w:proofErr w:type="gramStart"/>
-      <w:r>
-        <w:t>tab6;</w:t>
-      </w:r>
-      <w:proofErr w:type="gramEnd"/>
-    </w:p>
-    <w:p>
-      <w:r>
-        <w:t xml:space="preserve">      tab2 -&gt; </w:t>
-      </w:r>
-      <w:proofErr w:type="gramStart"/>
-      <w:r>
-        <w:t>tab7;</w:t>
-      </w:r>
-      <w:proofErr w:type="gramEnd"/>
-    </w:p>
-    <w:p>
-      <w:r>
-        <w:t xml:space="preserve">      tab3 -&gt; </w:t>
-      </w:r>
-      <w:proofErr w:type="gramStart"/>
-      <w:r>
-        <w:t>tab8;</w:t>
-      </w:r>
-      <w:proofErr w:type="gramEnd"/>
-    </w:p>
-    <w:p>
-      <w:r>
-        <w:t xml:space="preserve">      tab3 -&gt; </w:t>
-      </w:r>
-      <w:proofErr w:type="gramStart"/>
-      <w:r>
-        <w:t>tab9;</w:t>
-      </w:r>
-      <w:proofErr w:type="gramEnd"/>
+        <w:t xml:space="preserve">      tab1 -&gt; tab4;</w:t>
+      </w:r>
+    </w:p>
+    <w:p>
+      <w:r>
+        <w:t xml:space="preserve">      tab1 -&gt; tab5;</w:t>
+      </w:r>
+    </w:p>
+    <w:p>
+      <w:r>
+        <w:t xml:space="preserve">      tab2 -&gt; tab6;</w:t>
+      </w:r>
+    </w:p>
+    <w:p>
+      <w:r>
+        <w:t xml:space="preserve">      tab2 -&gt; tab7;</w:t>
+      </w:r>
+    </w:p>
+    <w:p>
+      <w:r>
+        <w:t xml:space="preserve">      tab3 -&gt; tab8;</w:t>
+      </w:r>
+    </w:p>
+    <w:p>
+      <w:r>
+        <w:t xml:space="preserve">      tab3 -&gt; tab9;</w:t>
+      </w:r>
     </w:p>
     <w:p>
       <w:r>
@@ -2931,6 +2757,379 @@
       </w:r>
       <w:r>
         <w:br w:type="page"/>
+      </w:r>
+    </w:p>
+    <w:p>
+      <w:pPr>
+        <w:pBdr>
+          <w:bottom w:val="thinThickThinMediumGap" w:sz="18" w:space="1" w:color="auto"/>
+        </w:pBdr>
+      </w:pPr>
+    </w:p>
+    <w:p/>
+    <w:p/>
+    <w:p/>
+    <w:p/>
+    <w:p/>
+    <w:p/>
+    <w:p/>
+    <w:p>
+      <w:r>
+        <w:t>```{r, include = FALSE}</w:t>
+      </w:r>
+    </w:p>
+    <w:p>
+      <w:r>
+        <w:t>library(</w:t>
+      </w:r>
+      <w:proofErr w:type="spellStart"/>
+      <w:r>
+        <w:t>rio</w:t>
+      </w:r>
+      <w:proofErr w:type="spellEnd"/>
+      <w:r>
+        <w:t>)</w:t>
+      </w:r>
+    </w:p>
+    <w:p>
+      <w:r>
+        <w:t>library(here)</w:t>
+      </w:r>
+    </w:p>
+    <w:p>
+      <w:r>
+        <w:t>library(</w:t>
+      </w:r>
+      <w:proofErr w:type="spellStart"/>
+      <w:r>
+        <w:t>kableExtra</w:t>
+      </w:r>
+      <w:proofErr w:type="spellEnd"/>
+      <w:r>
+        <w:t>)</w:t>
+      </w:r>
+    </w:p>
+    <w:p>
+      <w:r>
+        <w:t>library(tidyverse)</w:t>
+      </w:r>
+    </w:p>
+    <w:p/>
+    <w:p>
+      <w:r>
+        <w:t>data &lt;- import(here("syllabus.csv"))</w:t>
+      </w:r>
+    </w:p>
+    <w:p/>
+    <w:p>
+      <w:r>
+        <w:t>data[1,4] &lt;- "[Syllabus](syllabus.docx)"</w:t>
+      </w:r>
+    </w:p>
+    <w:p>
+      <w:r>
+        <w:t>data[2,4] &lt;- "[Graham et al. (2013)](readings/week_1/Graham_2013.pdf); [</w:t>
+      </w:r>
+      <w:proofErr w:type="spellStart"/>
+      <w:r>
+        <w:t>Janoff</w:t>
+      </w:r>
+      <w:proofErr w:type="spellEnd"/>
+      <w:r>
+        <w:t>-Bulman &amp; Carnes (2013)](readings/week_1/Janoff-Bulman_2013.pdf)"</w:t>
+      </w:r>
+    </w:p>
+    <w:p>
+      <w:r>
+        <w:t>data[3,4] &lt;- "[</w:t>
+      </w:r>
+      <w:proofErr w:type="spellStart"/>
+      <w:r>
+        <w:t>Brosnan</w:t>
+      </w:r>
+      <w:proofErr w:type="spellEnd"/>
+      <w:r>
+        <w:t xml:space="preserve"> &amp; de Waal (2014)](readings/week_2/Brosnan_2014.pdf); [de Waal (2013)](https://www.ted.com/talks/frans_de_waal_moral_behavior_in_animals)"</w:t>
+      </w:r>
+    </w:p>
+    <w:p>
+      <w:r>
+        <w:t>data[4,4] &lt;- "[Kohlberg (1968)](readings/week_2/Kohlberg_1968.pdf); [Bloom (2010)](readings/week_2/Bloom_2010.pdf)"</w:t>
+      </w:r>
+    </w:p>
+    <w:p>
+      <w:r>
+        <w:t>data[5,4] &lt;- "[Greene et al. (2009)](readings/week_3/Greene_2009.pdf); [Cushman, Young, &amp; Hauser (2006)](readings/week_3/Cushman_2006.pdf)"</w:t>
+      </w:r>
+    </w:p>
+    <w:p>
+      <w:r>
+        <w:t>data[6,4] &lt;- "[Haidt (2001)](readings/week_3/Haidt_2001.pdf); [Sauer (2012)](readings/week_3/Sauer_2012.pdf)"</w:t>
+      </w:r>
+    </w:p>
+    <w:p>
+      <w:r>
+        <w:t>data[7,4] &lt;- "[</w:t>
+      </w:r>
+      <w:proofErr w:type="spellStart"/>
+      <w:r>
+        <w:t>Helzer</w:t>
+      </w:r>
+      <w:proofErr w:type="spellEnd"/>
+      <w:r>
+        <w:t xml:space="preserve"> &amp; </w:t>
+      </w:r>
+      <w:proofErr w:type="spellStart"/>
+      <w:r>
+        <w:t>Critcher</w:t>
+      </w:r>
+      <w:proofErr w:type="spellEnd"/>
+      <w:r>
+        <w:t xml:space="preserve"> (2018)](readings/week_4/Helzer_2018.pdf); [Uhlmann, Zhu, &amp; Tannenbaum (2013)](readings/week_4/Uhlmann_2013.pdf)"</w:t>
+      </w:r>
+    </w:p>
+    <w:p>
+      <w:r>
+        <w:t>data[8,4] &lt;- "[](); []()"</w:t>
+      </w:r>
+    </w:p>
+    <w:p>
+      <w:r>
+        <w:t xml:space="preserve">data[9,4] &lt;- "[Butler, Burbank, &amp; Chisholm (2011)](readings/week_5/Butler_2011.pdf); [Fehr &amp; </w:t>
+      </w:r>
+      <w:proofErr w:type="spellStart"/>
+      <w:r>
+        <w:t>Gachter</w:t>
+      </w:r>
+      <w:proofErr w:type="spellEnd"/>
+      <w:r>
+        <w:t xml:space="preserve"> (2002)](readings/week_5/Fehr_2002.pdf)"</w:t>
+      </w:r>
+    </w:p>
+    <w:p>
+      <w:r>
+        <w:t>data[10,4] &lt;- "[</w:t>
+      </w:r>
+      <w:proofErr w:type="spellStart"/>
+      <w:r>
+        <w:t>Sonnentag</w:t>
+      </w:r>
+      <w:proofErr w:type="spellEnd"/>
+      <w:r>
+        <w:t xml:space="preserve"> &amp; McDaniel (2013)](readings/week_5/Sonnetag_2013.pdf); [</w:t>
+      </w:r>
+      <w:proofErr w:type="spellStart"/>
+      <w:r>
+        <w:t>Monin</w:t>
+      </w:r>
+      <w:proofErr w:type="spellEnd"/>
+      <w:r>
+        <w:t xml:space="preserve"> &amp; Miller (2001)](readings/week_5/Monin_2001.pdf)"</w:t>
+      </w:r>
+    </w:p>
+    <w:p>
+      <w:r>
+        <w:t xml:space="preserve">data[12,4] &lt;- "[Conway &amp; </w:t>
+      </w:r>
+      <w:proofErr w:type="spellStart"/>
+      <w:r>
+        <w:t>Peetz</w:t>
+      </w:r>
+      <w:proofErr w:type="spellEnd"/>
+      <w:r>
+        <w:t xml:space="preserve"> (2012)](readings/week_6/Conway_2012.pdf); [</w:t>
+      </w:r>
+      <w:proofErr w:type="spellStart"/>
+      <w:r>
+        <w:t>Valdesolo</w:t>
+      </w:r>
+      <w:proofErr w:type="spellEnd"/>
+      <w:r>
+        <w:t xml:space="preserve"> &amp; </w:t>
+      </w:r>
+      <w:proofErr w:type="spellStart"/>
+      <w:r>
+        <w:t>DeSteno</w:t>
+      </w:r>
+      <w:proofErr w:type="spellEnd"/>
+      <w:r>
+        <w:t xml:space="preserve"> (2008)](readings/week_6/Valdesolo_2008.pdf)"</w:t>
+      </w:r>
+    </w:p>
+    <w:p>
+      <w:r>
+        <w:t>data[13,4] &lt;- "[</w:t>
+      </w:r>
+      <w:proofErr w:type="spellStart"/>
+      <w:r>
+        <w:t>Schnall</w:t>
+      </w:r>
+      <w:proofErr w:type="spellEnd"/>
+      <w:r>
+        <w:t xml:space="preserve"> et al. (2008)](readings/week_7/Schnall_2008.pdf); [Cronin, </w:t>
+      </w:r>
+      <w:proofErr w:type="spellStart"/>
+      <w:r>
+        <w:t>Reysen</w:t>
+      </w:r>
+      <w:proofErr w:type="spellEnd"/>
+      <w:r>
+        <w:t xml:space="preserve">, &amp; </w:t>
+      </w:r>
+      <w:proofErr w:type="spellStart"/>
+      <w:r>
+        <w:t>Branscombe</w:t>
+      </w:r>
+      <w:proofErr w:type="spellEnd"/>
+      <w:r>
+        <w:t xml:space="preserve"> (2012)](readings/week_7/Cronin_2012.pdf)"</w:t>
+      </w:r>
+    </w:p>
+    <w:p>
+      <w:r>
+        <w:t xml:space="preserve">data[14,4] &lt;- "[Bastian, </w:t>
+      </w:r>
+      <w:proofErr w:type="spellStart"/>
+      <w:r>
+        <w:t>Jetten</w:t>
+      </w:r>
+      <w:proofErr w:type="spellEnd"/>
+      <w:r>
+        <w:t xml:space="preserve">, &amp; </w:t>
+      </w:r>
+      <w:proofErr w:type="spellStart"/>
+      <w:r>
+        <w:t>Fasoli</w:t>
+      </w:r>
+      <w:proofErr w:type="spellEnd"/>
+      <w:r>
+        <w:t xml:space="preserve"> (2011)](readings/week_7/Bastian_2011.pdf); [Bloom (2013)](readings/week_7/Bloom_2013.pdf)"</w:t>
+      </w:r>
+    </w:p>
+    <w:p>
+      <w:r>
+        <w:t>data[15,4] &lt;- "[Stets &amp; Carter (2011)](readings/week_8/Stets_2011.pdf)"</w:t>
+      </w:r>
+    </w:p>
+    <w:p>
+      <w:r>
+        <w:t xml:space="preserve">data[16,4] &lt;- "[Bandura et al. (1996)](readings/week_8/Bandura_1996.pdf); [Mazar, Amir, &amp; </w:t>
+      </w:r>
+      <w:proofErr w:type="spellStart"/>
+      <w:r>
+        <w:t>Ariely</w:t>
+      </w:r>
+      <w:proofErr w:type="spellEnd"/>
+      <w:r>
+        <w:t xml:space="preserve"> (2008)](readings/week_8/Mazar_2005.pdf)"</w:t>
+      </w:r>
+    </w:p>
+    <w:p>
+      <w:r>
+        <w:t xml:space="preserve">data[17,4] &lt;- "[Graham, Haidt, &amp; </w:t>
+      </w:r>
+      <w:proofErr w:type="spellStart"/>
+      <w:r>
+        <w:t>Nosek</w:t>
+      </w:r>
+      <w:proofErr w:type="spellEnd"/>
+      <w:r>
+        <w:t xml:space="preserve"> (2009)](readings/week_9/Graham_2009.pdf); [Pizarro (2012)](https://www.ted.com/talks/david_pizarro_the_strange_politics_of_disgust?language=en)"</w:t>
+      </w:r>
+    </w:p>
+    <w:p>
+      <w:r>
+        <w:t>data[18,4] &lt;- "[Day et al. (2014)](readings/week_9/Day_2014.pdf); [Feinberg &amp; Willer (2015)](readings/week_9/Feinberg_2015.pdf)"</w:t>
+      </w:r>
+    </w:p>
+    <w:p>
+      <w:r>
+        <w:t xml:space="preserve">data[19,4] &lt;- "[Shariff &amp; </w:t>
+      </w:r>
+      <w:proofErr w:type="spellStart"/>
+      <w:r>
+        <w:t>Norenzayan</w:t>
+      </w:r>
+      <w:proofErr w:type="spellEnd"/>
+      <w:r>
+        <w:t xml:space="preserve"> (2007)](readings/week_10/Shariff_2007.pdf); [Graham &amp; Haidt (2010)](readings/week_10/Graham_2010.pdf)"</w:t>
+      </w:r>
+    </w:p>
+    <w:p>
+      <w:r>
+        <w:t xml:space="preserve">data[20,4] &lt;- "[Miller, </w:t>
+      </w:r>
+      <w:proofErr w:type="spellStart"/>
+      <w:r>
+        <w:t>Bersoff</w:t>
+      </w:r>
+      <w:proofErr w:type="spellEnd"/>
+      <w:r>
+        <w:t>, &amp; Harwood (1990)](readings/week_10/Miller_1990.pdf); [</w:t>
+      </w:r>
+      <w:proofErr w:type="spellStart"/>
+      <w:r>
+        <w:t>Alicke</w:t>
+      </w:r>
+      <w:proofErr w:type="spellEnd"/>
+      <w:r>
+        <w:t xml:space="preserve"> et al. (2008)](readings/week_10/Alicke_2008.pdf)"</w:t>
+      </w:r>
+    </w:p>
+    <w:p/>
+    <w:p>
+      <w:r>
+        <w:t>```</w:t>
+      </w:r>
+    </w:p>
+    <w:p/>
+    <w:p>
+      <w:r>
+        <w:t xml:space="preserve">Readings should be completed before the class date indicated on the schedule. </w:t>
+      </w:r>
+    </w:p>
+    <w:p/>
+    <w:p/>
+    <w:p>
+      <w:r>
+        <w:t>```{r, echo = FALSE}</w:t>
+      </w:r>
+    </w:p>
+    <w:p/>
+    <w:p>
+      <w:r>
+        <w:t xml:space="preserve">data %&gt;% </w:t>
+      </w:r>
+    </w:p>
+    <w:p>
+      <w:r>
+        <w:t xml:space="preserve">  </w:t>
+      </w:r>
+      <w:proofErr w:type="spellStart"/>
+      <w:r>
+        <w:t>kbl</w:t>
+      </w:r>
+      <w:proofErr w:type="spellEnd"/>
+      <w:r>
+        <w:t xml:space="preserve">() %&gt;% </w:t>
+      </w:r>
+    </w:p>
+    <w:p>
+      <w:r>
+        <w:t xml:space="preserve">  </w:t>
+      </w:r>
+      <w:proofErr w:type="spellStart"/>
+      <w:r>
+        <w:t>kable_styling</w:t>
+      </w:r>
+      <w:proofErr w:type="spellEnd"/>
+      <w:r>
+        <w:t>(c("striped"))</w:t>
+      </w:r>
+    </w:p>
+    <w:p>
+      <w:r>
+        <w:t>```</w:t>
       </w:r>
     </w:p>
     <w:p/>

</xml_diff>